<commit_message>
BPS task 1 work
</commit_message>
<xml_diff>
--- a/L5/Business Process & Systems/Assessment/JoshMorton_QADTS_L5_BSP_Assessment.docx
+++ b/L5/Business Process & Systems/Assessment/JoshMorton_QADTS_L5_BSP_Assessment.docx
@@ -90,13 +90,7 @@
               <w:rPr>
                 <w:sz w:val="20"/>
               </w:rPr>
-              <w:t>Joshua</w:t>
-            </w:r>
-            <w:r>
-              <w:rPr>
-                <w:sz w:val="20"/>
-              </w:rPr>
-              <w:t xml:space="preserve"> </w:t>
+              <w:t xml:space="preserve">Joshua </w:t>
             </w:r>
           </w:p>
         </w:tc>
@@ -290,13 +284,7 @@
               <w:rPr>
                 <w:sz w:val="20"/>
               </w:rPr>
-              <w:t xml:space="preserve"> </w:t>
-            </w:r>
-            <w:r>
-              <w:rPr>
-                <w:sz w:val="20"/>
-              </w:rPr>
-              <w:t>/ 3000</w:t>
+              <w:t xml:space="preserve"> / 3000</w:t>
             </w:r>
           </w:p>
         </w:tc>
@@ -447,21 +435,7 @@
           <w:sz w:val="24"/>
           <w:bdr w:val="single" w:sz="12" w:space="0" w:color="000000"/>
         </w:rPr>
-        <w:t xml:space="preserve">    </w:t>
-      </w:r>
-      <w:r>
-        <w:rPr>
-          <w:sz w:val="24"/>
-          <w:bdr w:val="single" w:sz="12" w:space="0" w:color="000000"/>
-        </w:rPr>
-        <w:t>X</w:t>
-      </w:r>
-      <w:r>
-        <w:rPr>
-          <w:sz w:val="24"/>
-          <w:bdr w:val="single" w:sz="12" w:space="0" w:color="000000"/>
-        </w:rPr>
-        <w:t xml:space="preserve">  </w:t>
+        <w:t xml:space="preserve">    X  </w:t>
       </w:r>
       <w:r>
         <w:rPr>
@@ -1507,25 +1481,560 @@
       </w:r>
       <w:bookmarkEnd w:id="1"/>
     </w:p>
+    <w:p>
+      <w:r>
+        <w:t>This essay aims to employ a variety of analytical techniques against</w:t>
+      </w:r>
+      <w:r>
+        <w:t xml:space="preserve"> Propel Tech, a </w:t>
+      </w:r>
+      <w:r>
+        <w:t>s</w:t>
+      </w:r>
+      <w:r>
+        <w:t xml:space="preserve">oftware </w:t>
+      </w:r>
+      <w:r>
+        <w:t>c</w:t>
+      </w:r>
+      <w:r>
+        <w:t>onsultancy</w:t>
+      </w:r>
+      <w:r>
+        <w:t xml:space="preserve">, to expose inefficiencies with their service delivery. The goal is to identify and model </w:t>
+      </w:r>
+      <w:r>
+        <w:t xml:space="preserve">solutions for re-designing the process to address its weaknesses, </w:t>
+      </w:r>
+      <w:r>
+        <w:t>later discussing how adoption of machine learning can benefit the organisation</w:t>
+      </w:r>
+      <w:r>
+        <w:t>.</w:t>
+      </w:r>
+    </w:p>
+    <w:p>
+      <w:r>
+        <w:t xml:space="preserve">This process was selected as it has the largest impact on </w:t>
+      </w:r>
+      <w:r>
+        <w:t xml:space="preserve">profitability and client retention within the organization. </w:t>
+      </w:r>
+    </w:p>
+    <w:p>
+      <w:pPr>
+        <w:pStyle w:val="Heading1"/>
+      </w:pPr>
+    </w:p>
+    <w:p>
+      <w:pPr>
+        <w:pStyle w:val="Heading1"/>
+      </w:pPr>
+      <w:r>
+        <w:t>Analysis into Propel Tech’s Service Delivery</w:t>
+      </w:r>
+    </w:p>
+    <w:p>
+      <w:r>
+        <w:t>Before analysing a specific process, the wider organization must first be understood</w:t>
+      </w:r>
+      <w:r>
+        <w:t xml:space="preserve"> to establish the scope of the process. A value chain analysis is a means of evaluation on </w:t>
+      </w:r>
+      <w:r>
+        <w:t xml:space="preserve">a </w:t>
+      </w:r>
+      <w:r>
+        <w:t>company-wide basis (Stobierski, 2020).</w:t>
+      </w:r>
+    </w:p>
+    <w:p>
+      <w:pPr>
+        <w:pStyle w:val="NormalWeb"/>
+        <w:keepNext/>
+      </w:pPr>
+      <w:r>
+        <w:rPr>
+          <w:noProof/>
+        </w:rPr>
+        <w:lastRenderedPageBreak/>
+        <w:drawing>
+          <wp:inline distT="0" distB="0" distL="0" distR="0" wp14:anchorId="02254BB0" wp14:editId="6A21C44F">
+            <wp:extent cx="6645910" cy="3752215"/>
+            <wp:effectExtent l="0" t="0" r="2540" b="635"/>
+            <wp:docPr id="578292305" name="Picture 1" descr="A diagram of activities with different colored squares&#10;&#10;Description automatically generated with medium confidence"/>
+            <wp:cNvGraphicFramePr>
+              <a:graphicFrameLocks xmlns:a="http://schemas.openxmlformats.org/drawingml/2006/main" noChangeAspect="1"/>
+            </wp:cNvGraphicFramePr>
+            <a:graphic xmlns:a="http://schemas.openxmlformats.org/drawingml/2006/main">
+              <a:graphicData uri="http://schemas.openxmlformats.org/drawingml/2006/picture">
+                <pic:pic xmlns:pic="http://schemas.openxmlformats.org/drawingml/2006/picture">
+                  <pic:nvPicPr>
+                    <pic:cNvPr id="578292305" name="Picture 1" descr="A diagram of activities with different colored squares&#10;&#10;Description automatically generated with medium confidence"/>
+                    <pic:cNvPicPr>
+                      <a:picLocks noChangeAspect="1" noChangeArrowheads="1"/>
+                    </pic:cNvPicPr>
+                  </pic:nvPicPr>
+                  <pic:blipFill>
+                    <a:blip r:embed="rId13">
+                      <a:extLst>
+                        <a:ext uri="{28A0092B-C50C-407E-A947-70E740481C1C}">
+                          <a14:useLocalDpi xmlns:a14="http://schemas.microsoft.com/office/drawing/2010/main" val="0"/>
+                        </a:ext>
+                      </a:extLst>
+                    </a:blip>
+                    <a:srcRect/>
+                    <a:stretch>
+                      <a:fillRect/>
+                    </a:stretch>
+                  </pic:blipFill>
+                  <pic:spPr bwMode="auto">
+                    <a:xfrm>
+                      <a:off x="0" y="0"/>
+                      <a:ext cx="6645910" cy="3752215"/>
+                    </a:xfrm>
+                    <a:prstGeom prst="rect">
+                      <a:avLst/>
+                    </a:prstGeom>
+                    <a:noFill/>
+                    <a:ln>
+                      <a:noFill/>
+                    </a:ln>
+                  </pic:spPr>
+                </pic:pic>
+              </a:graphicData>
+            </a:graphic>
+          </wp:inline>
+        </w:drawing>
+      </w:r>
+    </w:p>
+    <w:p>
+      <w:pPr>
+        <w:pStyle w:val="Caption"/>
+        <w:jc w:val="center"/>
+        <w:rPr>
+          <w:rFonts w:ascii="Times New Roman" w:hAnsi="Times New Roman"/>
+        </w:rPr>
+      </w:pPr>
+      <w:r>
+        <w:t xml:space="preserve">Figure </w:t>
+      </w:r>
+      <w:r>
+        <w:fldChar w:fldCharType="begin"/>
+      </w:r>
+      <w:r>
+        <w:instrText xml:space="preserve"> SEQ Figure \* ARABIC </w:instrText>
+      </w:r>
+      <w:r>
+        <w:fldChar w:fldCharType="separate"/>
+      </w:r>
+      <w:r>
+        <w:rPr>
+          <w:noProof/>
+        </w:rPr>
+        <w:t>1</w:t>
+      </w:r>
+      <w:r>
+        <w:fldChar w:fldCharType="end"/>
+      </w:r>
+      <w:r>
+        <w:t xml:space="preserve"> Porter's Value Chain Analysis of Propel Tech</w:t>
+      </w:r>
+    </w:p>
+    <w:p>
+      <w:r>
+        <w:t xml:space="preserve">Porter </w:t>
+      </w:r>
+      <w:r>
+        <w:t>(1985, p</w:t>
+      </w:r>
+      <w:r>
+        <w:t>age</w:t>
+      </w:r>
+      <w:r>
+        <w:t xml:space="preserve"> 3</w:t>
+      </w:r>
+      <w:r>
+        <w:t>3) states that value chain analysis</w:t>
+      </w:r>
+      <w:r>
+        <w:t>, shown in Figure 1,</w:t>
+      </w:r>
+      <w:r>
+        <w:t xml:space="preserve"> helps “understand competitive position and improve their performance”.</w:t>
+      </w:r>
+    </w:p>
+    <w:p>
+      <w:r>
+        <w:t>While Figure 1 helps outline primary activities, it does not yet fully identify high-level processes of the organisation.</w:t>
+      </w:r>
+    </w:p>
     <w:p/>
     <w:p>
       <w:pPr>
+        <w:keepNext/>
+        <w:jc w:val="center"/>
+      </w:pPr>
+      <w:r>
+        <w:rPr>
+          <w:noProof/>
+        </w:rPr>
+        <w:drawing>
+          <wp:inline distT="0" distB="0" distL="0" distR="0" wp14:anchorId="2D39FBC4" wp14:editId="2110830A">
+            <wp:extent cx="5473602" cy="2582519"/>
+            <wp:effectExtent l="0" t="0" r="0" b="8890"/>
+            <wp:docPr id="1711171297" name="Picture 2" descr="A diagram of a company&#10;&#10;Description automatically generated"/>
+            <wp:cNvGraphicFramePr>
+              <a:graphicFrameLocks xmlns:a="http://schemas.openxmlformats.org/drawingml/2006/main" noChangeAspect="1"/>
+            </wp:cNvGraphicFramePr>
+            <a:graphic xmlns:a="http://schemas.openxmlformats.org/drawingml/2006/main">
+              <a:graphicData uri="http://schemas.openxmlformats.org/drawingml/2006/picture">
+                <pic:pic xmlns:pic="http://schemas.openxmlformats.org/drawingml/2006/picture">
+                  <pic:nvPicPr>
+                    <pic:cNvPr id="1711171297" name="Picture 2" descr="A diagram of a company&#10;&#10;Description automatically generated"/>
+                    <pic:cNvPicPr>
+                      <a:picLocks noChangeAspect="1" noChangeArrowheads="1"/>
+                    </pic:cNvPicPr>
+                  </pic:nvPicPr>
+                  <pic:blipFill>
+                    <a:blip r:embed="rId14">
+                      <a:extLst>
+                        <a:ext uri="{28A0092B-C50C-407E-A947-70E740481C1C}">
+                          <a14:useLocalDpi xmlns:a14="http://schemas.microsoft.com/office/drawing/2010/main" val="0"/>
+                        </a:ext>
+                      </a:extLst>
+                    </a:blip>
+                    <a:srcRect/>
+                    <a:stretch>
+                      <a:fillRect/>
+                    </a:stretch>
+                  </pic:blipFill>
+                  <pic:spPr bwMode="auto">
+                    <a:xfrm>
+                      <a:off x="0" y="0"/>
+                      <a:ext cx="5482970" cy="2586939"/>
+                    </a:xfrm>
+                    <a:prstGeom prst="rect">
+                      <a:avLst/>
+                    </a:prstGeom>
+                    <a:noFill/>
+                    <a:ln>
+                      <a:noFill/>
+                    </a:ln>
+                  </pic:spPr>
+                </pic:pic>
+              </a:graphicData>
+            </a:graphic>
+          </wp:inline>
+        </w:drawing>
+      </w:r>
+    </w:p>
+    <w:p>
+      <w:pPr>
+        <w:pStyle w:val="Caption"/>
+        <w:jc w:val="center"/>
+      </w:pPr>
+      <w:r>
+        <w:t xml:space="preserve">Figure </w:t>
+      </w:r>
+      <w:r>
+        <w:fldChar w:fldCharType="begin"/>
+      </w:r>
+      <w:r>
+        <w:instrText xml:space="preserve"> SEQ Figure \* ARABIC </w:instrText>
+      </w:r>
+      <w:r>
+        <w:fldChar w:fldCharType="separate"/>
+      </w:r>
+      <w:r>
+        <w:rPr>
+          <w:noProof/>
+        </w:rPr>
+        <w:t>2</w:t>
+      </w:r>
+      <w:r>
+        <w:fldChar w:fldCharType="end"/>
+      </w:r>
+      <w:r>
+        <w:t xml:space="preserve"> Propel Tech’s Primary Activity Map</w:t>
+      </w:r>
+    </w:p>
+    <w:p>
+      <w:r>
+        <w:t>Figure 2 displays the relationships between each primary activity, displaying ahigh-level process map, which Harmon (2019, page 86) states “helps to understand the overall process flow and the relationships between major process components”.</w:t>
+      </w:r>
+      <w:r>
+        <w:t xml:space="preserve"> </w:t>
+      </w:r>
+    </w:p>
+    <w:p/>
+    <w:p/>
+    <w:p/>
+    <w:p>
+      <w:pPr>
+        <w:keepNext/>
+        <w:jc w:val="center"/>
+      </w:pPr>
+      <w:r>
+        <w:rPr>
+          <w:noProof/>
+        </w:rPr>
+        <w:drawing>
+          <wp:inline distT="0" distB="0" distL="0" distR="0" wp14:anchorId="5CB223A6" wp14:editId="4D6C29CE">
+            <wp:extent cx="6645910" cy="3506470"/>
+            <wp:effectExtent l="0" t="0" r="2540" b="0"/>
+            <wp:docPr id="454339007" name="Picture 4" descr="A diagram of a company&#10;&#10;Description automatically generated"/>
+            <wp:cNvGraphicFramePr>
+              <a:graphicFrameLocks xmlns:a="http://schemas.openxmlformats.org/drawingml/2006/main" noChangeAspect="1"/>
+            </wp:cNvGraphicFramePr>
+            <a:graphic xmlns:a="http://schemas.openxmlformats.org/drawingml/2006/main">
+              <a:graphicData uri="http://schemas.openxmlformats.org/drawingml/2006/picture">
+                <pic:pic xmlns:pic="http://schemas.openxmlformats.org/drawingml/2006/picture">
+                  <pic:nvPicPr>
+                    <pic:cNvPr id="454339007" name="Picture 4" descr="A diagram of a company&#10;&#10;Description automatically generated"/>
+                    <pic:cNvPicPr>
+                      <a:picLocks noChangeAspect="1" noChangeArrowheads="1"/>
+                    </pic:cNvPicPr>
+                  </pic:nvPicPr>
+                  <pic:blipFill>
+                    <a:blip r:embed="rId15">
+                      <a:extLst>
+                        <a:ext uri="{28A0092B-C50C-407E-A947-70E740481C1C}">
+                          <a14:useLocalDpi xmlns:a14="http://schemas.microsoft.com/office/drawing/2010/main" val="0"/>
+                        </a:ext>
+                      </a:extLst>
+                    </a:blip>
+                    <a:srcRect/>
+                    <a:stretch>
+                      <a:fillRect/>
+                    </a:stretch>
+                  </pic:blipFill>
+                  <pic:spPr bwMode="auto">
+                    <a:xfrm>
+                      <a:off x="0" y="0"/>
+                      <a:ext cx="6645910" cy="3506470"/>
+                    </a:xfrm>
+                    <a:prstGeom prst="rect">
+                      <a:avLst/>
+                    </a:prstGeom>
+                    <a:noFill/>
+                    <a:ln>
+                      <a:noFill/>
+                    </a:ln>
+                  </pic:spPr>
+                </pic:pic>
+              </a:graphicData>
+            </a:graphic>
+          </wp:inline>
+        </w:drawing>
+      </w:r>
+    </w:p>
+    <w:p>
+      <w:pPr>
+        <w:pStyle w:val="Caption"/>
+        <w:jc w:val="center"/>
+      </w:pPr>
+      <w:r>
+        <w:t xml:space="preserve">Figure </w:t>
+      </w:r>
+      <w:r>
+        <w:fldChar w:fldCharType="begin"/>
+      </w:r>
+      <w:r>
+        <w:instrText xml:space="preserve"> SEQ Figure \* ARABIC </w:instrText>
+      </w:r>
+      <w:r>
+        <w:fldChar w:fldCharType="separate"/>
+      </w:r>
+      <w:r>
+        <w:rPr>
+          <w:noProof/>
+        </w:rPr>
+        <w:t>3</w:t>
+      </w:r>
+      <w:r>
+        <w:fldChar w:fldCharType="end"/>
+      </w:r>
+      <w:r>
+        <w:t xml:space="preserve"> - Harmon's Organisation Chart</w:t>
+      </w:r>
+    </w:p>
+    <w:p>
+      <w:r>
+        <w:t>Figure 3 illustrates Propel Tech’s organisation diagram. Harmon describes this as displaying the “r</w:t>
+      </w:r>
+      <w:r>
+        <w:t>elationship of the organization to its external environment</w:t>
+      </w:r>
+      <w:r>
+        <w:t>”.</w:t>
+      </w:r>
+    </w:p>
+    <w:p>
+      <w:r>
+        <w:t xml:space="preserve">Looking externally, </w:t>
+      </w:r>
+      <w:r>
+        <w:t xml:space="preserve">its apparent </w:t>
+      </w:r>
+      <w:r>
+        <w:t>high-level processes have emerged, indicating our earlier primary activities are more accurately mid-level processes.</w:t>
+      </w:r>
+    </w:p>
+    <w:p>
+      <w:r>
+        <w:t>Service</w:t>
+      </w:r>
+      <w:r>
+        <w:t xml:space="preserve"> delivery appears to have a large impact both internally and externally, proving the importance of highlighting inefficiencies through further analysis.</w:t>
+      </w:r>
+      <w:r>
+        <w:t xml:space="preserve"> The </w:t>
+      </w:r>
+      <w:r>
+        <w:t>connections</w:t>
+      </w:r>
+      <w:r>
+        <w:t xml:space="preserve"> begin to reveal the scope of the process.</w:t>
+      </w:r>
+    </w:p>
+    <w:p>
+      <w:pPr>
+        <w:keepNext/>
+        <w:jc w:val="center"/>
+      </w:pPr>
+      <w:r>
+        <w:rPr>
+          <w:noProof/>
+        </w:rPr>
+        <w:lastRenderedPageBreak/>
+        <w:drawing>
+          <wp:inline distT="0" distB="0" distL="0" distR="0" wp14:anchorId="0729A125" wp14:editId="313A320D">
+            <wp:extent cx="6645910" cy="4785360"/>
+            <wp:effectExtent l="0" t="0" r="2540" b="0"/>
+            <wp:docPr id="1169063966" name="Picture 5" descr="A diagram of a diagram&#10;&#10;Description automatically generated"/>
+            <wp:cNvGraphicFramePr>
+              <a:graphicFrameLocks xmlns:a="http://schemas.openxmlformats.org/drawingml/2006/main" noChangeAspect="1"/>
+            </wp:cNvGraphicFramePr>
+            <a:graphic xmlns:a="http://schemas.openxmlformats.org/drawingml/2006/main">
+              <a:graphicData uri="http://schemas.openxmlformats.org/drawingml/2006/picture">
+                <pic:pic xmlns:pic="http://schemas.openxmlformats.org/drawingml/2006/picture">
+                  <pic:nvPicPr>
+                    <pic:cNvPr id="1169063966" name="Picture 5" descr="A diagram of a diagram&#10;&#10;Description automatically generated"/>
+                    <pic:cNvPicPr>
+                      <a:picLocks noChangeAspect="1" noChangeArrowheads="1"/>
+                    </pic:cNvPicPr>
+                  </pic:nvPicPr>
+                  <pic:blipFill>
+                    <a:blip r:embed="rId16">
+                      <a:extLst>
+                        <a:ext uri="{28A0092B-C50C-407E-A947-70E740481C1C}">
+                          <a14:useLocalDpi xmlns:a14="http://schemas.microsoft.com/office/drawing/2010/main" val="0"/>
+                        </a:ext>
+                      </a:extLst>
+                    </a:blip>
+                    <a:srcRect/>
+                    <a:stretch>
+                      <a:fillRect/>
+                    </a:stretch>
+                  </pic:blipFill>
+                  <pic:spPr bwMode="auto">
+                    <a:xfrm>
+                      <a:off x="0" y="0"/>
+                      <a:ext cx="6645910" cy="4785360"/>
+                    </a:xfrm>
+                    <a:prstGeom prst="rect">
+                      <a:avLst/>
+                    </a:prstGeom>
+                    <a:noFill/>
+                    <a:ln>
+                      <a:noFill/>
+                    </a:ln>
+                  </pic:spPr>
+                </pic:pic>
+              </a:graphicData>
+            </a:graphic>
+          </wp:inline>
+        </w:drawing>
+      </w:r>
+    </w:p>
+    <w:p>
+      <w:pPr>
+        <w:pStyle w:val="Caption"/>
+        <w:jc w:val="center"/>
+      </w:pPr>
+      <w:r>
+        <w:t xml:space="preserve">Figure </w:t>
+      </w:r>
+      <w:r>
+        <w:fldChar w:fldCharType="begin"/>
+      </w:r>
+      <w:r>
+        <w:instrText xml:space="preserve"> SEQ Figure \* ARABIC </w:instrText>
+      </w:r>
+      <w:r>
+        <w:fldChar w:fldCharType="separate"/>
+      </w:r>
+      <w:r>
+        <w:rPr>
+          <w:noProof/>
+        </w:rPr>
+        <w:t>4</w:t>
+      </w:r>
+      <w:r>
+        <w:fldChar w:fldCharType="end"/>
+      </w:r>
+      <w:r>
+        <w:t xml:space="preserve"> Service Delivery Business Process Scope Diagram</w:t>
+      </w:r>
+    </w:p>
+    <w:p/>
+    <w:p/>
+    <w:p>
+      <w:r>
+        <w:t xml:space="preserve">Process Hierarchy Diagram - Say how these aren’t linear, see next diagram for </w:t>
+      </w:r>
+      <w:proofErr w:type="gramStart"/>
+      <w:r>
+        <w:t>linearity</w:t>
+      </w:r>
+      <w:proofErr w:type="gramEnd"/>
+    </w:p>
+    <w:p/>
+    <w:p>
+      <w:r>
+        <w:t xml:space="preserve">Process Swimlane of all low level </w:t>
+      </w:r>
+      <w:proofErr w:type="gramStart"/>
+      <w:r>
+        <w:t>processes</w:t>
+      </w:r>
+      <w:proofErr w:type="gramEnd"/>
+    </w:p>
+    <w:p/>
+    <w:p>
+      <w:r>
+        <w:t>Fishbone charts or whatever</w:t>
+      </w:r>
+    </w:p>
+    <w:p>
+      <w:pPr>
         <w:pStyle w:val="Heading1"/>
       </w:pPr>
-      <w:bookmarkStart w:id="2" w:name="_Toc165208170"/>
-      <w:r>
-        <w:t>Task 1</w:t>
+      <w:bookmarkStart w:id="2" w:name="_Toc165208171"/>
+      <w:r>
+        <w:t>Task 2</w:t>
       </w:r>
       <w:bookmarkEnd w:id="2"/>
     </w:p>
     <w:p>
       <w:r>
-        <w:t xml:space="preserve">Analyse a specific critical business process within a functional unit or a critical business process for your organisation of focus. Analyse the documented process and scope the business process problem(s), with a focus on identifying inefficiencies. </w:t>
-      </w:r>
-    </w:p>
-    <w:p>
-      <w:r>
-        <w:t>Include high-level and low-level detail as appropriate, including relevant analysis/modelling diagrams, with a discussion around the benefits and challenges of the current process. Explain your choice of analysis technique(s) and how each model helps to visualise different aspects of the process.</w:t>
+        <w:t xml:space="preserve">Discuss two process improvements for process redesign and modelling for the chosen business process. This may refer to the analysis from Task 1 but must include relevant module material. High-level and low-level detail, including relevant analysis/modelling diagrams, should be included in addition to the benefits and challenges these process changes will bring to the company. </w:t>
+      </w:r>
+    </w:p>
+    <w:p>
+      <w:r>
+        <w:t>In your analysis, apply relevant theoretical frameworks and concepts related to your suggested business process improvements. Provide the reader with an understanding of the company’s viable options and a justified recommendation.</w:t>
       </w:r>
     </w:p>
     <w:p/>
@@ -1533,109 +2042,197 @@
       <w:pPr>
         <w:pStyle w:val="Heading1"/>
       </w:pPr>
-      <w:bookmarkStart w:id="3" w:name="_Toc165208171"/>
-      <w:r>
-        <w:t>Task 2</w:t>
-      </w:r>
-      <w:bookmarkEnd w:id="3"/>
-    </w:p>
-    <w:p>
-      <w:r>
-        <w:t xml:space="preserve">Discuss two process improvements for process redesign and modelling for the chosen business process. This may refer to the analysis from Task 1 but must include relevant module material. High-level and low-level detail, including relevant analysis/modelling diagrams, should be included in addition to the benefits and challenges these process changes will bring to the company. </w:t>
-      </w:r>
-    </w:p>
-    <w:p>
-      <w:r>
-        <w:t>In your analysis, apply relevant theoretical frameworks and concepts related to your suggested business process improvements. Provide the reader with an understanding of the company’s viable options and a justified recommendation.</w:t>
-      </w:r>
-    </w:p>
-    <w:p/>
-    <w:p>
-      <w:pPr>
-        <w:pStyle w:val="Heading1"/>
-      </w:pPr>
-      <w:bookmarkStart w:id="4" w:name="_Toc165208172"/>
+      <w:bookmarkStart w:id="3" w:name="_Toc165208172"/>
       <w:r>
         <w:lastRenderedPageBreak/>
         <w:t>Task 3</w:t>
       </w:r>
+      <w:bookmarkEnd w:id="3"/>
+    </w:p>
+    <w:p>
+      <w:r>
+        <w:t xml:space="preserve">Discuss implementation and process management of the business process from Task 2 using relevant module material.  Review the role of technology and reflect on the tools/concepts that can be utilised to assess viability to support organisational choices. </w:t>
+      </w:r>
+    </w:p>
+    <w:p>
+      <w:r>
+        <w:t>You may consider one or more of the following technologies or choose other alternatives in your reflection: Artificial Intelligence, Machine Learning, and Robotic Process Automation (RPA) as possible areas of discussion. Discuss the importance and application of ongoing monitoring and evaluation of processes.</w:t>
+      </w:r>
+    </w:p>
+    <w:p/>
+    <w:p>
+      <w:pPr>
+        <w:pStyle w:val="Heading1"/>
+      </w:pPr>
+      <w:bookmarkStart w:id="4" w:name="_Toc165208173"/>
+      <w:r>
+        <w:t>Conclusion</w:t>
+      </w:r>
       <w:bookmarkEnd w:id="4"/>
     </w:p>
     <w:p>
-      <w:r>
-        <w:t xml:space="preserve">Discuss implementation and process management of the business process from Task 2 using relevant module material.  Review the role of technology and reflect on the tools/concepts that can be utilised to assess viability to support organisational choices. </w:t>
-      </w:r>
-    </w:p>
-    <w:p>
-      <w:r>
-        <w:t>You may consider one or more of the following technologies or choose other alternatives in your reflection: Artificial Intelligence, Machine Learning, and Robotic Process Automation (RPA) as possible areas of discussion. Discuss the importance and application of ongoing monitoring and evaluation of processes.</w:t>
+      <w:pPr>
+        <w:pStyle w:val="Heading1"/>
+      </w:pPr>
+      <w:bookmarkStart w:id="5" w:name="_Toc165208174"/>
+      <w:r>
+        <w:t>Appendi</w:t>
+      </w:r>
+      <w:bookmarkEnd w:id="5"/>
+      <w:r>
+        <w:t>x A</w:t>
+      </w:r>
+    </w:p>
+    <w:p>
+      <w:pPr>
+        <w:pStyle w:val="Heading3"/>
+      </w:pPr>
+      <w:r>
+        <w:t>Figure 1: Porter’s Value Chain Analysis for Propel Tech</w:t>
+      </w:r>
+    </w:p>
+    <w:p>
+      <w:r>
+        <w:t xml:space="preserve">This figure illustrates the value chain analysis for </w:t>
+      </w:r>
+      <w:r>
+        <w:t>Propel Tech,</w:t>
+      </w:r>
+      <w:r>
+        <w:t xml:space="preserve"> </w:t>
+      </w:r>
+      <w:r>
+        <w:t xml:space="preserve">it </w:t>
+      </w:r>
+      <w:r>
+        <w:t xml:space="preserve">identifies the primary </w:t>
+      </w:r>
+      <w:r>
+        <w:t xml:space="preserve">and </w:t>
+      </w:r>
+      <w:r>
+        <w:t>secondary activities involved in the company's operations.</w:t>
       </w:r>
     </w:p>
     <w:p/>
     <w:p>
       <w:pPr>
+        <w:pStyle w:val="Heading3"/>
+      </w:pPr>
+      <w:r>
+        <w:t>Figure 2: Propel Tech’s Primary Activity Map</w:t>
+      </w:r>
+    </w:p>
+    <w:p>
+      <w:r>
+        <w:t>This figure builds on Figure 1’s value chain analysis, taking each of the primary activities, mapped as high-level processes displays the relationship between the processes.</w:t>
+      </w:r>
+    </w:p>
+    <w:p/>
+    <w:p>
+      <w:pPr>
+        <w:pStyle w:val="Heading3"/>
+      </w:pPr>
+      <w:r>
+        <w:t>Figure 3: Harmon’s Organisation Diagram of Propel Tech</w:t>
+      </w:r>
+    </w:p>
+    <w:p>
+      <w:r>
+        <w:t>This figure highlights the central (high-level) processes of Propel Tech’s organisation, and how the interact within the environment external to the business.</w:t>
+      </w:r>
+    </w:p>
+    <w:p/>
+    <w:p>
+      <w:pPr>
+        <w:pStyle w:val="Heading3"/>
+      </w:pPr>
+      <w:r>
+        <w:t>Figure 4: Service Delivery Process Scope Diagram</w:t>
+      </w:r>
+    </w:p>
+    <w:p>
+      <w:r>
+        <w:t>This figure takes the high-level Service Delivery process and displays the scope of all impacting factors, including Inputs, Outputs, Controls and Enablers. It aims to display where inefficiencies can exist within the process.</w:t>
+      </w:r>
+    </w:p>
+    <w:p>
+      <w:pPr>
         <w:pStyle w:val="Heading1"/>
       </w:pPr>
-      <w:bookmarkStart w:id="5" w:name="_Toc165208173"/>
-      <w:r>
-        <w:t>Conclusion</w:t>
-      </w:r>
-      <w:bookmarkEnd w:id="5"/>
-    </w:p>
-    <w:p>
-      <w:pPr>
-        <w:pStyle w:val="Heading1"/>
-      </w:pPr>
-      <w:bookmarkStart w:id="6" w:name="_Toc165208174"/>
-      <w:r>
-        <w:t>Appendices</w:t>
+      <w:bookmarkStart w:id="6" w:name="_Toc165208175"/>
+      <w:r>
+        <w:t>References</w:t>
       </w:r>
       <w:bookmarkEnd w:id="6"/>
     </w:p>
     <w:p>
-      <w:pPr>
-        <w:pStyle w:val="Heading1"/>
-      </w:pPr>
-      <w:bookmarkStart w:id="7" w:name="_Toc165208175"/>
-      <w:r>
-        <w:t>References</w:t>
-      </w:r>
-      <w:bookmarkEnd w:id="7"/>
-    </w:p>
-    <w:p>
-      <w:r>
-        <w:t xml:space="preserve">Belbin Website. N/D. The Nine Belbin Roles. [Article] Available at: </w:t>
-      </w:r>
-      <w:hyperlink r:id="rId13" w:history="1">
-        <w:r>
-          <w:rPr>
-            <w:rStyle w:val="Hyperlink"/>
-          </w:rPr>
-          <w:t>https://www.belbin.com/about/belbin-team-roles</w:t>
-        </w:r>
-      </w:hyperlink>
-      <w:r>
-        <w:t xml:space="preserve"> [Accessed 22/02/2024]</w:t>
-      </w:r>
-    </w:p>
-    <w:p>
-      <w:r>
-        <w:t>Belbin, R Meredith. 15/01/1996. Team Roles at Work.  1</w:t>
+      <w:r>
+        <w:t xml:space="preserve">Harmon, P. (2019) </w:t>
       </w:r>
       <w:r>
         <w:rPr>
-          <w:vertAlign w:val="superscript"/>
+          <w:i/>
+          <w:iCs/>
         </w:rPr>
-        <w:t>st</w:t>
-      </w:r>
-      <w:r>
-        <w:t xml:space="preserve"> Edition. Butterworth-Heinemann Ltd, Oxford, United Kingdom. [Accessed 26/02/2024]</w:t>
+        <w:t>Business Process Change: A Business Process Management Guide for Managers and Process Professionals</w:t>
+      </w:r>
+      <w:r>
+        <w:t>. 4th ed</w:t>
+      </w:r>
+      <w:r>
+        <w:t>itio</w:t>
+      </w:r>
+      <w:r>
+        <w:t xml:space="preserve">n. Burlington, </w:t>
+      </w:r>
+      <w:r>
+        <w:t>Massachusetts</w:t>
+      </w:r>
+      <w:r>
+        <w:t>: Morgan Kaufmann.</w:t>
+      </w:r>
+    </w:p>
+    <w:p>
+      <w:r>
+        <w:t xml:space="preserve">Porter, M.E. (1998) </w:t>
+      </w:r>
+      <w:r>
+        <w:rPr>
+          <w:i/>
+          <w:iCs/>
+        </w:rPr>
+        <w:t>Competitive Advantage: Creating and Sustaining Superior Performance.</w:t>
+      </w:r>
+      <w:r>
+        <w:t xml:space="preserve"> 1st ed</w:t>
+      </w:r>
+      <w:r>
+        <w:t>itio</w:t>
+      </w:r>
+      <w:r>
+        <w:t>n. New York: Free Press.</w:t>
+      </w:r>
+    </w:p>
+    <w:p>
+      <w:r>
+        <w:t xml:space="preserve">Stobierski, T. (2020) 'What is a Value Chain Analysis? 3 Steps', </w:t>
+      </w:r>
+      <w:r>
+        <w:rPr>
+          <w:i/>
+          <w:iCs/>
+        </w:rPr>
+        <w:t>Harvard Business School Online Blog</w:t>
+      </w:r>
+      <w:r>
+        <w:t>, 3 December. Available at: https://online.hbs.edu/blog/post/what-is-value-chain-analysis (Accessed: 13 May 2024).</w:t>
       </w:r>
     </w:p>
     <w:p/>
     <w:sectPr>
-      <w:headerReference w:type="default" r:id="rId14"/>
-      <w:footerReference w:type="default" r:id="rId15"/>
+      <w:headerReference w:type="default" r:id="rId17"/>
+      <w:footerReference w:type="default" r:id="rId18"/>
       <w:pgSz w:w="11906" w:h="16838"/>
       <w:pgMar w:top="720" w:right="720" w:bottom="720" w:left="720" w:header="708" w:footer="708" w:gutter="0"/>
       <w:cols w:space="708"/>
@@ -2614,7 +3211,7 @@
   <w:style w:type="paragraph" w:default="1" w:styleId="Normal">
     <w:name w:val="Normal"/>
     <w:qFormat/>
-    <w:rsid w:val="008302B7"/>
+    <w:rsid w:val="003531CC"/>
     <w:rPr>
       <w:rFonts w:ascii="Calibri Light" w:hAnsi="Calibri Light"/>
     </w:rPr>

</xml_diff>

<commit_message>
continued bps task 1
</commit_message>
<xml_diff>
--- a/L5/Business Process & Systems/Assessment/JoshMorton_QADTS_L5_BSP_Assessment.docx
+++ b/L5/Business Process & Systems/Assessment/JoshMorton_QADTS_L5_BSP_Assessment.docx
@@ -454,21 +454,7 @@
           <w:sz w:val="24"/>
         </w:rPr>
         <w:br/>
-        <w:t>If yes, please give the new submission date ….…</w:t>
-      </w:r>
-      <w:proofErr w:type="gramStart"/>
-      <w:r>
-        <w:rPr>
-          <w:sz w:val="24"/>
-        </w:rPr>
-        <w:t>/..</w:t>
-      </w:r>
-      <w:proofErr w:type="gramEnd"/>
-      <w:r>
-        <w:rPr>
-          <w:sz w:val="24"/>
-        </w:rPr>
-        <w:t xml:space="preserve">…./……. </w:t>
+        <w:t xml:space="preserve">If yes, please give the new submission date ….…/..…./……. </w:t>
       </w:r>
       <w:r>
         <w:rPr>
@@ -1539,7 +1525,13 @@
         <w:t>Before analysing a specific process, the wider organization must first be understood</w:t>
       </w:r>
       <w:r>
-        <w:t xml:space="preserve"> to establish the scope of the process. A value chain analysis is a means of evaluation on </w:t>
+        <w:t xml:space="preserve"> to establish the scope of the process. </w:t>
+      </w:r>
+      <w:r>
+        <w:t>Shown below, a</w:t>
+      </w:r>
+      <w:r>
+        <w:t xml:space="preserve"> value chain analysis is a means of evaluation on </w:t>
       </w:r>
       <w:r>
         <w:t xml:space="preserve">a </w:t>
@@ -1655,13 +1647,7 @@
         <w:t xml:space="preserve"> 3</w:t>
       </w:r>
       <w:r>
-        <w:t>3) states that value chain analysis</w:t>
-      </w:r>
-      <w:r>
-        <w:t>, shown in Figure 1,</w:t>
-      </w:r>
-      <w:r>
-        <w:t xml:space="preserve"> helps “understand competitive position and improve their performance”.</w:t>
+        <w:t>3) states that value chain analysis, shown in Figure 1, helps “understand competitive position and improve their performance”.</w:t>
       </w:r>
     </w:p>
     <w:p>
@@ -1872,6 +1858,17 @@
     </w:p>
     <w:p>
       <w:r>
+        <w:t xml:space="preserve">This format is excellent at establishing the boundaries of what a business can </w:t>
+      </w:r>
+      <w:r>
+        <w:t>control but</w:t>
+      </w:r>
+      <w:r>
+        <w:t xml:space="preserve"> can also help guide changes to process by identifying external factors that can be beneficial to the process.</w:t>
+      </w:r>
+    </w:p>
+    <w:p>
+      <w:r>
         <w:t xml:space="preserve">Looking externally, </w:t>
       </w:r>
       <w:r>
@@ -1888,16 +1885,8 @@
       <w:r>
         <w:t xml:space="preserve"> delivery appears to have a large impact both internally and externally, proving the importance of highlighting inefficiencies through further analysis.</w:t>
       </w:r>
-      <w:r>
-        <w:t xml:space="preserve"> The </w:t>
-      </w:r>
-      <w:r>
-        <w:t>connections</w:t>
-      </w:r>
-      <w:r>
-        <w:t xml:space="preserve"> begin to reveal the scope of the process.</w:t>
-      </w:r>
-    </w:p>
+    </w:p>
+    <w:p/>
     <w:p>
       <w:pPr>
         <w:keepNext/>
@@ -1988,28 +1977,261 @@
         <w:t xml:space="preserve"> Service Delivery Business Process Scope Diagram</w:t>
       </w:r>
     </w:p>
+    <w:p>
+      <w:r>
+        <w:t>Figure 4 depicts a process scope diagram</w:t>
+      </w:r>
+      <w:r>
+        <w:t>, at a high level,</w:t>
+      </w:r>
+      <w:r>
+        <w:t xml:space="preserve"> for service delivery</w:t>
+      </w:r>
+      <w:r>
+        <w:t xml:space="preserve">. This diagram helps to understand </w:t>
+      </w:r>
+      <w:r>
+        <w:t>the inputs and outputs of the</w:t>
+      </w:r>
+      <w:r>
+        <w:t xml:space="preserve"> service, as well as the </w:t>
+      </w:r>
+      <w:r>
+        <w:t xml:space="preserve">controls </w:t>
+      </w:r>
+      <w:r>
+        <w:t xml:space="preserve">that regulate it and </w:t>
+      </w:r>
+      <w:r>
+        <w:t xml:space="preserve">enablers that support it </w:t>
+      </w:r>
+      <w:r>
+        <w:t>and finally identifies</w:t>
+      </w:r>
+      <w:r>
+        <w:t xml:space="preserve"> key stakeholders</w:t>
+      </w:r>
+      <w:r>
+        <w:t>.</w:t>
+      </w:r>
+    </w:p>
+    <w:p>
+      <w:r>
+        <w:t xml:space="preserve">Harmon (2019, page 139) </w:t>
+      </w:r>
+      <w:r>
+        <w:t>advises</w:t>
+      </w:r>
+      <w:r>
+        <w:t xml:space="preserve"> that “w</w:t>
+      </w:r>
+      <w:r>
+        <w:t>hen you are just starting to try to figure out what might be wrong with a process a scope diagram is much more powerful than a flow diagram</w:t>
+      </w:r>
+      <w:r>
+        <w:t>”.</w:t>
+      </w:r>
+    </w:p>
+    <w:p>
+      <w:r>
+        <w:t>With figure 3</w:t>
+      </w:r>
+      <w:r>
+        <w:t xml:space="preserve"> </w:t>
+      </w:r>
+      <w:r>
+        <w:t xml:space="preserve">indicating </w:t>
+      </w:r>
+      <w:r>
+        <w:t>influence</w:t>
+      </w:r>
+      <w:r>
+        <w:t>s</w:t>
+      </w:r>
+      <w:r>
+        <w:t xml:space="preserve"> that are directly related </w:t>
+      </w:r>
+      <w:r>
+        <w:t xml:space="preserve">to the process, </w:t>
+      </w:r>
+      <w:r>
+        <w:t>it</w:t>
+      </w:r>
+      <w:r>
+        <w:t xml:space="preserve"> can be confident</w:t>
+      </w:r>
+      <w:r>
+        <w:t>ly asserted</w:t>
+      </w:r>
+      <w:r>
+        <w:t xml:space="preserve"> the entities modelled in the diagram are critical to its efficiency.</w:t>
+      </w:r>
+    </w:p>
+    <w:p/>
+    <w:p>
+      <w:r>
+        <w:t>Examining</w:t>
+      </w:r>
+      <w:r>
+        <w:t xml:space="preserve"> </w:t>
+      </w:r>
+      <w:r>
+        <w:t>figure 4</w:t>
+      </w:r>
+      <w:r>
+        <w:t xml:space="preserve"> </w:t>
+      </w:r>
+      <w:r>
+        <w:t>shows evidence</w:t>
+      </w:r>
+      <w:r>
+        <w:t xml:space="preserve"> </w:t>
+      </w:r>
+      <w:r>
+        <w:t xml:space="preserve">that </w:t>
+      </w:r>
+      <w:r>
+        <w:t xml:space="preserve">the process has many factors that </w:t>
+      </w:r>
+      <w:r>
+        <w:t>show</w:t>
+      </w:r>
+      <w:r>
+        <w:t xml:space="preserve"> potential for profitability</w:t>
+      </w:r>
+      <w:r>
+        <w:t xml:space="preserve">. </w:t>
+      </w:r>
+      <w:r>
+        <w:t>T</w:t>
+      </w:r>
+      <w:r>
+        <w:t xml:space="preserve">he </w:t>
+      </w:r>
+      <w:r>
+        <w:t>process</w:t>
+      </w:r>
+      <w:r>
+        <w:t xml:space="preserve"> does not require physical </w:t>
+      </w:r>
+      <w:r>
+        <w:t>resources to produce goods or services,</w:t>
+      </w:r>
+      <w:r>
+        <w:t xml:space="preserve"> like a typical manufacturing chain.</w:t>
+      </w:r>
+      <w:r>
+        <w:t xml:space="preserve"> </w:t>
+      </w:r>
+      <w:r>
+        <w:t>T</w:t>
+      </w:r>
+      <w:r>
+        <w:t>his allows</w:t>
+      </w:r>
+      <w:r>
+        <w:t xml:space="preserve"> increased demand </w:t>
+      </w:r>
+      <w:r>
+        <w:t>to</w:t>
+      </w:r>
+      <w:r>
+        <w:t xml:space="preserve"> be met </w:t>
+      </w:r>
+      <w:r>
+        <w:t xml:space="preserve">by scaling up </w:t>
+      </w:r>
+      <w:r>
+        <w:t>engineer capacity</w:t>
+      </w:r>
+      <w:r>
+        <w:t xml:space="preserve"> </w:t>
+      </w:r>
+      <w:r>
+        <w:t>through</w:t>
+      </w:r>
+      <w:r>
+        <w:t xml:space="preserve"> recruitmen</w:t>
+      </w:r>
+      <w:r>
+        <w:t>t</w:t>
+      </w:r>
+      <w:r>
+        <w:t xml:space="preserve"> and training</w:t>
+      </w:r>
+      <w:r>
+        <w:t>.</w:t>
+      </w:r>
+    </w:p>
+    <w:p>
+      <w:r>
+        <w:t>Also</w:t>
+      </w:r>
+      <w:r>
+        <w:t>, the use of</w:t>
+      </w:r>
+      <w:r>
+        <w:t xml:space="preserve"> </w:t>
+      </w:r>
+      <w:r>
+        <w:t>free open-source</w:t>
+      </w:r>
+      <w:r>
+        <w:t xml:space="preserve"> software and </w:t>
+      </w:r>
+      <w:r>
+        <w:t xml:space="preserve">premium </w:t>
+      </w:r>
+      <w:r>
+        <w:t xml:space="preserve">cloud service providers </w:t>
+      </w:r>
+      <w:r>
+        <w:t>boost</w:t>
+      </w:r>
+      <w:r>
+        <w:t xml:space="preserve"> </w:t>
+      </w:r>
+      <w:r>
+        <w:t xml:space="preserve">development </w:t>
+      </w:r>
+      <w:r>
+        <w:t>speed and efficiency. While cloud services are typically expensive, these can be expense</w:t>
+      </w:r>
+      <w:r>
+        <w:t>d</w:t>
+      </w:r>
+      <w:r>
+        <w:t xml:space="preserve"> to customers </w:t>
+      </w:r>
+      <w:r>
+        <w:t>as a service charge</w:t>
+      </w:r>
+      <w:r>
+        <w:t>.</w:t>
+      </w:r>
+    </w:p>
+    <w:p>
+      <w:r>
+        <w:t>However, there are also potential weaknesses in this chain. As engineer time is the primary resource used to generate revenue, it must be leveraged effectively, otherwise services may be provided that cannot be charged for. Poor time estimation and invoicing can lead to irrecoverable losses.</w:t>
+      </w:r>
+    </w:p>
+    <w:p>
+      <w:r>
+        <w:t>These potentials can be analysed deeper by mapping out the process hierarchy.</w:t>
+      </w:r>
+    </w:p>
     <w:p/>
     <w:p/>
     <w:p>
       <w:r>
-        <w:t xml:space="preserve">Process Hierarchy Diagram - Say how these aren’t linear, see next diagram for </w:t>
-      </w:r>
-      <w:proofErr w:type="gramStart"/>
-      <w:r>
-        <w:t>linearity</w:t>
-      </w:r>
-      <w:proofErr w:type="gramEnd"/>
+        <w:t>Process Hierarchy Diagram - Say how these aren’t linear, see next diagram for linearity</w:t>
+      </w:r>
     </w:p>
     <w:p/>
     <w:p>
       <w:r>
-        <w:t xml:space="preserve">Process Swimlane of all low level </w:t>
-      </w:r>
-      <w:proofErr w:type="gramStart"/>
-      <w:r>
-        <w:t>processes</w:t>
-      </w:r>
-      <w:proofErr w:type="gramEnd"/>
+        <w:t>Process Swimlane of all low level processes</w:t>
+      </w:r>
     </w:p>
     <w:p/>
     <w:p>
@@ -2044,96 +2266,96 @@
       </w:pPr>
       <w:bookmarkStart w:id="3" w:name="_Toc165208172"/>
       <w:r>
+        <w:t>Task 3</w:t>
+      </w:r>
+      <w:bookmarkEnd w:id="3"/>
+    </w:p>
+    <w:p>
+      <w:r>
+        <w:t xml:space="preserve">Discuss implementation and process management of the business process from Task 2 using relevant module material.  Review the role of technology and reflect on the tools/concepts that can be utilised to assess viability to support organisational choices. </w:t>
+      </w:r>
+    </w:p>
+    <w:p>
+      <w:r>
+        <w:t>You may consider one or more of the following technologies or choose other alternatives in your reflection: Artificial Intelligence, Machine Learning, and Robotic Process Automation (RPA) as possible areas of discussion. Discuss the importance and application of ongoing monitoring and evaluation of processes.</w:t>
+      </w:r>
+    </w:p>
+    <w:p/>
+    <w:p>
+      <w:pPr>
+        <w:pStyle w:val="Heading1"/>
+      </w:pPr>
+      <w:bookmarkStart w:id="4" w:name="_Toc165208173"/>
+      <w:r>
+        <w:t>Conclusion</w:t>
+      </w:r>
+      <w:bookmarkEnd w:id="4"/>
+    </w:p>
+    <w:p>
+      <w:pPr>
+        <w:pStyle w:val="Heading1"/>
+      </w:pPr>
+      <w:bookmarkStart w:id="5" w:name="_Toc165208174"/>
+      <w:r>
+        <w:t>Appendi</w:t>
+      </w:r>
+      <w:bookmarkEnd w:id="5"/>
+      <w:r>
+        <w:t>x A</w:t>
+      </w:r>
+    </w:p>
+    <w:p>
+      <w:pPr>
+        <w:pStyle w:val="Heading3"/>
+      </w:pPr>
+      <w:r>
+        <w:t>Figure 1: Porter’s Value Chain Analysis for Propel Tech</w:t>
+      </w:r>
+    </w:p>
+    <w:p>
+      <w:r>
+        <w:t xml:space="preserve">This figure illustrates the value chain analysis for </w:t>
+      </w:r>
+      <w:r>
+        <w:t>Propel Tech,</w:t>
+      </w:r>
+      <w:r>
+        <w:t xml:space="preserve"> </w:t>
+      </w:r>
+      <w:r>
+        <w:t xml:space="preserve">it </w:t>
+      </w:r>
+      <w:r>
+        <w:t xml:space="preserve">identifies the primary </w:t>
+      </w:r>
+      <w:r>
+        <w:t xml:space="preserve">and </w:t>
+      </w:r>
+      <w:r>
+        <w:t>secondary activities involved in the company's operations.</w:t>
+      </w:r>
+    </w:p>
+    <w:p/>
+    <w:p>
+      <w:pPr>
+        <w:pStyle w:val="Heading3"/>
+      </w:pPr>
+      <w:r>
+        <w:t>Figure 2: Propel Tech’s Primary Activity Map</w:t>
+      </w:r>
+    </w:p>
+    <w:p>
+      <w:r>
+        <w:t>This figure builds on Figure 1’s value chain analysis, taking each of the primary activities, mapped as high-level processes displays the relationship between the processes.</w:t>
+      </w:r>
+    </w:p>
+    <w:p/>
+    <w:p>
+      <w:pPr>
+        <w:pStyle w:val="Heading3"/>
+      </w:pPr>
+      <w:r>
         <w:lastRenderedPageBreak/>
-        <w:t>Task 3</w:t>
-      </w:r>
-      <w:bookmarkEnd w:id="3"/>
-    </w:p>
-    <w:p>
-      <w:r>
-        <w:t xml:space="preserve">Discuss implementation and process management of the business process from Task 2 using relevant module material.  Review the role of technology and reflect on the tools/concepts that can be utilised to assess viability to support organisational choices. </w:t>
-      </w:r>
-    </w:p>
-    <w:p>
-      <w:r>
-        <w:t>You may consider one or more of the following technologies or choose other alternatives in your reflection: Artificial Intelligence, Machine Learning, and Robotic Process Automation (RPA) as possible areas of discussion. Discuss the importance and application of ongoing monitoring and evaluation of processes.</w:t>
-      </w:r>
-    </w:p>
-    <w:p/>
-    <w:p>
-      <w:pPr>
-        <w:pStyle w:val="Heading1"/>
-      </w:pPr>
-      <w:bookmarkStart w:id="4" w:name="_Toc165208173"/>
-      <w:r>
-        <w:t>Conclusion</w:t>
-      </w:r>
-      <w:bookmarkEnd w:id="4"/>
-    </w:p>
-    <w:p>
-      <w:pPr>
-        <w:pStyle w:val="Heading1"/>
-      </w:pPr>
-      <w:bookmarkStart w:id="5" w:name="_Toc165208174"/>
-      <w:r>
-        <w:t>Appendi</w:t>
-      </w:r>
-      <w:bookmarkEnd w:id="5"/>
-      <w:r>
-        <w:t>x A</w:t>
-      </w:r>
-    </w:p>
-    <w:p>
-      <w:pPr>
-        <w:pStyle w:val="Heading3"/>
-      </w:pPr>
-      <w:r>
-        <w:t>Figure 1: Porter’s Value Chain Analysis for Propel Tech</w:t>
-      </w:r>
-    </w:p>
-    <w:p>
-      <w:r>
-        <w:t xml:space="preserve">This figure illustrates the value chain analysis for </w:t>
-      </w:r>
-      <w:r>
-        <w:t>Propel Tech,</w:t>
-      </w:r>
-      <w:r>
-        <w:t xml:space="preserve"> </w:t>
-      </w:r>
-      <w:r>
-        <w:t xml:space="preserve">it </w:t>
-      </w:r>
-      <w:r>
-        <w:t xml:space="preserve">identifies the primary </w:t>
-      </w:r>
-      <w:r>
-        <w:t xml:space="preserve">and </w:t>
-      </w:r>
-      <w:r>
-        <w:t>secondary activities involved in the company's operations.</w:t>
-      </w:r>
-    </w:p>
-    <w:p/>
-    <w:p>
-      <w:pPr>
-        <w:pStyle w:val="Heading3"/>
-      </w:pPr>
-      <w:r>
-        <w:t>Figure 2: Propel Tech’s Primary Activity Map</w:t>
-      </w:r>
-    </w:p>
-    <w:p>
-      <w:r>
-        <w:t>This figure builds on Figure 1’s value chain analysis, taking each of the primary activities, mapped as high-level processes displays the relationship between the processes.</w:t>
-      </w:r>
-    </w:p>
-    <w:p/>
-    <w:p>
-      <w:pPr>
-        <w:pStyle w:val="Heading3"/>
-      </w:pPr>
-      <w:r>
         <w:t>Figure 3: Harmon’s Organisation Diagram of Propel Tech</w:t>
       </w:r>
     </w:p>
@@ -2195,6 +2417,21 @@
     </w:p>
     <w:p>
       <w:r>
+        <w:t xml:space="preserve">Muzyka, B., 2021. Top 5 risks in software development estimation. </w:t>
+      </w:r>
+      <w:r>
+        <w:rPr>
+          <w:i/>
+          <w:iCs/>
+        </w:rPr>
+        <w:t>TechMagic Blog</w:t>
+      </w:r>
+      <w:r>
+        <w:t>, 1 October. Available at: https://www.techmagic.co/blog/risks-in-product-cost-estimation-and-how-to-avoid-them/ [Accessed 14 May 2024].</w:t>
+      </w:r>
+    </w:p>
+    <w:p>
+      <w:r>
         <w:t xml:space="preserve">Porter, M.E. (1998) </w:t>
       </w:r>
       <w:r>
@@ -2216,6 +2453,21 @@
     </w:p>
     <w:p>
       <w:r>
+        <w:t>Reintech, 2023. Navigating the challenges of software development project estimation and forecasting.</w:t>
+      </w:r>
+      <w:r>
+        <w:rPr>
+          <w:i/>
+          <w:iCs/>
+        </w:rPr>
+        <w:t xml:space="preserve"> Reintech Blog</w:t>
+      </w:r>
+      <w:r>
+        <w:t>, 16 June. Available at: https://reintech.io/blog/navigating-challenges-software-development-estimation-forecasting [Accessed 14 May 2024].</w:t>
+      </w:r>
+    </w:p>
+    <w:p>
+      <w:r>
         <w:t xml:space="preserve">Stobierski, T. (2020) 'What is a Value Chain Analysis? 3 Steps', </w:t>
       </w:r>
       <w:r>
@@ -2226,10 +2478,36 @@
         <w:t>Harvard Business School Online Blog</w:t>
       </w:r>
       <w:r>
-        <w:t>, 3 December. Available at: https://online.hbs.edu/blog/post/what-is-value-chain-analysis (Accessed: 13 May 2024).</w:t>
-      </w:r>
-    </w:p>
-    <w:p/>
+        <w:t xml:space="preserve">, 3 December. Available at: https://online.hbs.edu/blog/post/what-is-value-chain-analysis </w:t>
+      </w:r>
+      <w:r>
+        <w:t>[</w:t>
+      </w:r>
+      <w:r>
+        <w:t>Accessed: 13 May 2024</w:t>
+      </w:r>
+      <w:r>
+        <w:t>]</w:t>
+      </w:r>
+      <w:r>
+        <w:t>.</w:t>
+      </w:r>
+    </w:p>
+    <w:p>
+      <w:r>
+        <w:t xml:space="preserve">Vention Teams, 2023. Software development estimation 101: Costs, time, tactics. </w:t>
+      </w:r>
+      <w:r>
+        <w:rPr>
+          <w:i/>
+          <w:iCs/>
+        </w:rPr>
+        <w:t>Vention Teams Blog</w:t>
+      </w:r>
+      <w:r>
+        <w:t>. Available at: https://ventionteams.com/software-development-estimation-101-costs-time-tactics [Accessed 14 May 2024].</w:t>
+      </w:r>
+    </w:p>
     <w:sectPr>
       <w:headerReference w:type="default" r:id="rId17"/>
       <w:footerReference w:type="default" r:id="rId18"/>

</xml_diff>

<commit_message>
BSP task 1 draft finished
</commit_message>
<xml_diff>
--- a/L5/Business Process & Systems/Assessment/JoshMorton_QADTS_L5_BSP_Assessment.docx
+++ b/L5/Business Process & Systems/Assessment/JoshMorton_QADTS_L5_BSP_Assessment.docx
@@ -1050,6 +1050,12 @@
                 <w:noProof/>
                 <w:webHidden/>
               </w:rPr>
+            </w:r>
+            <w:r>
+              <w:rPr>
+                <w:noProof/>
+                <w:webHidden/>
+              </w:rPr>
               <w:fldChar w:fldCharType="separate"/>
             </w:r>
             <w:r>
@@ -2243,7 +2249,7 @@
           <w:noProof/>
         </w:rPr>
         <w:drawing>
-          <wp:inline distT="0" distB="0" distL="0" distR="0" wp14:anchorId="751D5F4E" wp14:editId="6582B1EF">
+          <wp:inline distT="0" distB="0" distL="0" distR="0" wp14:anchorId="751D5F4E" wp14:editId="3F895317">
             <wp:extent cx="6645910" cy="3288665"/>
             <wp:effectExtent l="0" t="0" r="2540" b="6985"/>
             <wp:docPr id="1601788815" name="Picture 1" descr="A diagram of a process&#10;&#10;Description automatically generated"/>
@@ -2658,13 +2664,17 @@
       </w:r>
     </w:p>
     <w:p/>
-    <w:p>
+    <w:p/>
+    <w:p>
+      <w:pPr>
+        <w:keepNext/>
+      </w:pPr>
       <w:r>
         <w:rPr>
           <w:noProof/>
         </w:rPr>
         <w:drawing>
-          <wp:inline distT="0" distB="0" distL="0" distR="0" wp14:anchorId="4D0086B7" wp14:editId="66EA9B99">
+          <wp:inline distT="0" distB="0" distL="0" distR="0" wp14:anchorId="4D0086B7" wp14:editId="67A4FCF6">
             <wp:extent cx="6645910" cy="3183890"/>
             <wp:effectExtent l="0" t="0" r="2540" b="0"/>
             <wp:docPr id="1660604204" name="Picture 6" descr="A diagram of a diagram&#10;&#10;Description automatically generated"/>
@@ -2713,25 +2723,257 @@
         </w:drawing>
       </w:r>
     </w:p>
+    <w:p>
+      <w:pPr>
+        <w:pStyle w:val="Caption"/>
+        <w:jc w:val="center"/>
+      </w:pPr>
+      <w:r>
+        <w:t xml:space="preserve">Figure </w:t>
+      </w:r>
+      <w:r>
+        <w:fldChar w:fldCharType="begin"/>
+      </w:r>
+      <w:r>
+        <w:instrText xml:space="preserve"> SEQ Figure \* ARABIC </w:instrText>
+      </w:r>
+      <w:r>
+        <w:fldChar w:fldCharType="separate"/>
+      </w:r>
+      <w:r>
+        <w:rPr>
+          <w:noProof/>
+        </w:rPr>
+        <w:t>7</w:t>
+      </w:r>
+      <w:r>
+        <w:fldChar w:fldCharType="end"/>
+      </w:r>
+      <w:r>
+        <w:t xml:space="preserve"> - Fishbone Diagram of potential causes for delivery over budget.</w:t>
+      </w:r>
+    </w:p>
+    <w:p>
+      <w:r>
+        <w:t xml:space="preserve">Cause and effect diagrams, known as fishbone diagrams, use the frontal node to identify a problem, then supporting nodes represent categories of causal factors, each with their own branches to represent individual factors. </w:t>
+      </w:r>
+      <w:r>
+        <w:t>(George et al., 2005, p. 146)</w:t>
+      </w:r>
+    </w:p>
+    <w:p>
+      <w:r>
+        <w:t xml:space="preserve">Figure 7 illustrates a map of internal and external factors that can impact the effectiveness of </w:t>
+      </w:r>
+      <w:proofErr w:type="spellStart"/>
+      <w:r>
+        <w:t>Propel’s</w:t>
+      </w:r>
+      <w:proofErr w:type="spellEnd"/>
+      <w:r>
+        <w:t xml:space="preserve"> service delivery. </w:t>
+      </w:r>
+      <w:r>
+        <w:t>As this is the profit centre of the business, effectiveness would be measured by profitability. Engineers’ hours not being billable is typically a result of work being delivered over budget (under-estimate).</w:t>
+      </w:r>
+    </w:p>
+    <w:p>
+      <w:r>
+        <w:t xml:space="preserve">A clear trend can be observed, most risk factors surround the depth of understanding of </w:t>
+      </w:r>
+      <w:proofErr w:type="spellStart"/>
+      <w:r>
+        <w:t>Propel’s</w:t>
+      </w:r>
+      <w:proofErr w:type="spellEnd"/>
+      <w:r>
+        <w:t xml:space="preserve"> clients’ systems, needs and technical demands.</w:t>
+      </w:r>
+    </w:p>
+    <w:p>
+      <w:r>
+        <w:t>In summary, t</w:t>
+      </w:r>
+      <w:r>
+        <w:t>hese risk factors, coupled with estimation being done by test and software engineers, can lead to missed requirements and under-estimation of task difficulty, due to the additional layers of communication they must pass through. The engineers’ varying levels of expertise can make these issue</w:t>
+      </w:r>
+      <w:r>
+        <w:t>s</w:t>
+      </w:r>
+      <w:r>
+        <w:t xml:space="preserve"> unpredictable.</w:t>
+      </w:r>
+    </w:p>
+    <w:p>
+      <w:pPr>
+        <w:pStyle w:val="Heading1"/>
+      </w:pPr>
+      <w:bookmarkStart w:id="2" w:name="_Toc165208171"/>
+      <w:r>
+        <w:lastRenderedPageBreak/>
+        <w:t>Task 2</w:t>
+      </w:r>
+      <w:bookmarkEnd w:id="2"/>
+    </w:p>
+    <w:p>
+      <w:r>
+        <w:t xml:space="preserve">Discuss two process improvements for process redesign and modelling for the chosen business process. This may refer to the analysis from Task 1 but must include relevant module material. High-level and low-level detail, including relevant analysis/modelling diagrams, should be included in addition to the benefits and challenges these process changes will bring to the company. </w:t>
+      </w:r>
+    </w:p>
+    <w:p>
+      <w:r>
+        <w:t>In your analysis, apply relevant theoretical frameworks and concepts related to your suggested business process improvements. Provide the reader with an understanding of the company’s viable options and a justified recommendation.</w:t>
+      </w:r>
+    </w:p>
+    <w:tbl>
+      <w:tblPr>
+        <w:tblStyle w:val="TableGrid0"/>
+        <w:tblW w:w="0" w:type="auto"/>
+        <w:tblLook w:val="04A0" w:firstRow="1" w:lastRow="0" w:firstColumn="1" w:lastColumn="0" w:noHBand="0" w:noVBand="1"/>
+      </w:tblPr>
+      <w:tblGrid>
+        <w:gridCol w:w="10456"/>
+      </w:tblGrid>
+      <w:tr>
+        <w:trPr>
+          <w:trHeight w:val="2679"/>
+        </w:trPr>
+        <w:tc>
+          <w:tcPr>
+            <w:tcW w:w="0" w:type="auto"/>
+          </w:tcPr>
+          <w:p>
+            <w:pPr>
+              <w:rPr>
+                <w:rFonts w:asciiTheme="majorHAnsi" w:hAnsiTheme="majorHAnsi" w:cstheme="majorBidi"/>
+                <w:sz w:val="15"/>
+                <w:szCs w:val="15"/>
+              </w:rPr>
+            </w:pPr>
+            <w:r>
+              <w:rPr>
+                <w:rFonts w:asciiTheme="majorHAnsi" w:hAnsiTheme="majorHAnsi" w:cstheme="majorBidi"/>
+                <w:sz w:val="15"/>
+                <w:szCs w:val="15"/>
+              </w:rPr>
+              <w:t xml:space="preserve">The learner has discussed alternatives </w:t>
+            </w:r>
+            <w:r>
+              <w:rPr>
+                <w:rFonts w:eastAsia="Calibri Light" w:cs="Calibri Light"/>
+                <w:sz w:val="15"/>
+                <w:szCs w:val="15"/>
+              </w:rPr>
+              <w:t>outstandingly</w:t>
+            </w:r>
+            <w:r>
+              <w:rPr>
+                <w:rFonts w:asciiTheme="majorHAnsi" w:hAnsiTheme="majorHAnsi" w:cstheme="majorBidi"/>
+                <w:sz w:val="15"/>
+                <w:szCs w:val="15"/>
+              </w:rPr>
+              <w:t xml:space="preserve"> well when making comparisons. Simultaneously</w:t>
+            </w:r>
+            <w:r>
+              <w:rPr>
+                <w:rFonts w:asciiTheme="majorHAnsi" w:hAnsiTheme="majorHAnsi" w:cstheme="majorBidi"/>
+                <w:sz w:val="15"/>
+                <w:szCs w:val="15"/>
+              </w:rPr>
+              <w:t>,</w:t>
+            </w:r>
+            <w:r>
+              <w:rPr>
+                <w:rFonts w:asciiTheme="majorHAnsi" w:hAnsiTheme="majorHAnsi" w:cstheme="majorBidi"/>
+                <w:sz w:val="15"/>
+                <w:szCs w:val="15"/>
+              </w:rPr>
+              <w:t xml:space="preserve"> they have provided an exceptional justification of the selected alternatives.</w:t>
+            </w:r>
+          </w:p>
+          <w:p>
+            <w:pPr>
+              <w:rPr>
+                <w:rFonts w:asciiTheme="majorHAnsi" w:hAnsiTheme="majorHAnsi" w:cstheme="majorHAnsi"/>
+                <w:sz w:val="15"/>
+                <w:szCs w:val="15"/>
+              </w:rPr>
+            </w:pPr>
+          </w:p>
+          <w:p>
+            <w:pPr>
+              <w:rPr>
+                <w:rFonts w:asciiTheme="majorHAnsi" w:hAnsiTheme="majorHAnsi" w:cstheme="majorBidi"/>
+                <w:sz w:val="15"/>
+                <w:szCs w:val="15"/>
+              </w:rPr>
+            </w:pPr>
+            <w:r>
+              <w:rPr>
+                <w:rFonts w:asciiTheme="majorHAnsi" w:hAnsiTheme="majorHAnsi" w:cstheme="majorBidi"/>
+                <w:sz w:val="15"/>
+                <w:szCs w:val="15"/>
+              </w:rPr>
+              <w:t xml:space="preserve">The learner has produced an </w:t>
+            </w:r>
+            <w:r>
+              <w:rPr>
+                <w:rFonts w:eastAsia="Calibri Light" w:cs="Calibri Light"/>
+                <w:sz w:val="15"/>
+                <w:szCs w:val="15"/>
+              </w:rPr>
+              <w:t>outstanding</w:t>
+            </w:r>
+            <w:r>
+              <w:rPr>
+                <w:rFonts w:asciiTheme="majorHAnsi" w:hAnsiTheme="majorHAnsi" w:cstheme="majorBidi"/>
+                <w:sz w:val="15"/>
+                <w:szCs w:val="15"/>
+              </w:rPr>
+              <w:t xml:space="preserve"> recommendation which has clear analysis and modelling throughout, and they have discussed the impact on the organisation, with regards to overall impacts, costs and revenue, and the technical implementation required.</w:t>
+            </w:r>
+          </w:p>
+          <w:p>
+            <w:pPr>
+              <w:rPr>
+                <w:rFonts w:asciiTheme="majorHAnsi" w:hAnsiTheme="majorHAnsi" w:cstheme="majorHAnsi"/>
+                <w:b/>
+                <w:bCs/>
+                <w:sz w:val="15"/>
+                <w:szCs w:val="15"/>
+              </w:rPr>
+            </w:pPr>
+            <w:r>
+              <w:rPr>
+                <w:rFonts w:asciiTheme="majorHAnsi" w:hAnsiTheme="majorHAnsi" w:cstheme="majorHAnsi"/>
+                <w:sz w:val="15"/>
+                <w:szCs w:val="15"/>
+              </w:rPr>
+              <w:t xml:space="preserve">Expansive evidence of wider reading and supporting information is provided. </w:t>
+            </w:r>
+          </w:p>
+        </w:tc>
+      </w:tr>
+    </w:tbl>
     <w:p/>
     <w:p>
       <w:pPr>
         <w:pStyle w:val="Heading1"/>
       </w:pPr>
-      <w:bookmarkStart w:id="2" w:name="_Toc165208171"/>
-      <w:r>
-        <w:t>Task 2</w:t>
-      </w:r>
-      <w:bookmarkEnd w:id="2"/>
-    </w:p>
-    <w:p>
-      <w:r>
-        <w:t xml:space="preserve">Discuss two process improvements for process redesign and modelling for the chosen business process. This may refer to the analysis from Task 1 but must include relevant module material. High-level and low-level detail, including relevant analysis/modelling diagrams, should be included in addition to the benefits and challenges these process changes will bring to the company. </w:t>
-      </w:r>
-    </w:p>
-    <w:p>
-      <w:r>
-        <w:t>In your analysis, apply relevant theoretical frameworks and concepts related to your suggested business process improvements. Provide the reader with an understanding of the company’s viable options and a justified recommendation.</w:t>
+      <w:bookmarkStart w:id="3" w:name="_Toc165208172"/>
+      <w:r>
+        <w:t>Task 3</w:t>
+      </w:r>
+      <w:bookmarkEnd w:id="3"/>
+    </w:p>
+    <w:p>
+      <w:r>
+        <w:t xml:space="preserve">Discuss implementation and process management of the business process from Task 2 using relevant module material.  Review the role of technology and reflect on the tools/concepts that can be utilised to assess viability to support organisational choices. </w:t>
+      </w:r>
+    </w:p>
+    <w:p>
+      <w:r>
+        <w:t>You may consider one or more of the following technologies or choose other alternatives in your reflection: Artificial Intelligence, Machine Learning, and Robotic Process Automation (RPA) as possible areas of discussion. Discuss the importance and application of ongoing monitoring and evaluation of processes.</w:t>
       </w:r>
     </w:p>
     <w:p/>
@@ -2739,172 +2981,223 @@
       <w:pPr>
         <w:pStyle w:val="Heading1"/>
       </w:pPr>
-      <w:bookmarkStart w:id="3" w:name="_Toc165208172"/>
+      <w:bookmarkStart w:id="4" w:name="_Toc165208173"/>
+      <w:r>
+        <w:t>Conclusion</w:t>
+      </w:r>
+      <w:bookmarkEnd w:id="4"/>
+    </w:p>
+    <w:p>
+      <w:pPr>
+        <w:pStyle w:val="Heading1"/>
+      </w:pPr>
+      <w:bookmarkStart w:id="5" w:name="_Toc165208174"/>
+      <w:r>
+        <w:t>Appendi</w:t>
+      </w:r>
+      <w:bookmarkEnd w:id="5"/>
+      <w:r>
+        <w:t>x A</w:t>
+      </w:r>
+    </w:p>
+    <w:p>
+      <w:pPr>
+        <w:pStyle w:val="Heading3"/>
+      </w:pPr>
+      <w:r>
+        <w:t>Figure 1: Porter’s Value Chain Analysis for Propel Tech</w:t>
+      </w:r>
+    </w:p>
+    <w:p>
+      <w:r>
+        <w:t xml:space="preserve">This figure illustrates the value chain analysis for </w:t>
+      </w:r>
+      <w:r>
+        <w:t>Propel Tech,</w:t>
+      </w:r>
+      <w:r>
+        <w:t xml:space="preserve"> </w:t>
+      </w:r>
+      <w:r>
+        <w:t xml:space="preserve">it </w:t>
+      </w:r>
+      <w:r>
+        <w:t xml:space="preserve">identifies the primary </w:t>
+      </w:r>
+      <w:r>
+        <w:t xml:space="preserve">and </w:t>
+      </w:r>
+      <w:r>
+        <w:t>secondary activities involved in the company's operations.</w:t>
+      </w:r>
+    </w:p>
+    <w:p/>
+    <w:p>
+      <w:pPr>
+        <w:pStyle w:val="Heading3"/>
+      </w:pPr>
+      <w:r>
+        <w:t>Figure 2: Propel Tech’s Primary Activity Map</w:t>
+      </w:r>
+    </w:p>
+    <w:p>
+      <w:r>
+        <w:t>This figure builds on Figure 1’s value chain analysis, taking each of the primary activities, mapped as high-level processes displays the relationship between the processes.</w:t>
+      </w:r>
+    </w:p>
+    <w:p/>
+    <w:p>
+      <w:pPr>
+        <w:pStyle w:val="Heading3"/>
+      </w:pPr>
       <w:r>
         <w:lastRenderedPageBreak/>
-        <w:t>Task 3</w:t>
-      </w:r>
-      <w:bookmarkEnd w:id="3"/>
-    </w:p>
-    <w:p>
-      <w:r>
-        <w:t xml:space="preserve">Discuss implementation and process management of the business process from Task 2 using relevant module material.  Review the role of technology and reflect on the tools/concepts that can be utilised to assess viability to support organisational choices. </w:t>
-      </w:r>
-    </w:p>
-    <w:p>
-      <w:r>
-        <w:t>You may consider one or more of the following technologies or choose other alternatives in your reflection: Artificial Intelligence, Machine Learning, and Robotic Process Automation (RPA) as possible areas of discussion. Discuss the importance and application of ongoing monitoring and evaluation of processes.</w:t>
+        <w:t>Figure 3: Harmon’s Organisation Diagram of Propel Tech</w:t>
+      </w:r>
+    </w:p>
+    <w:p>
+      <w:r>
+        <w:t>This figure highlights the central (high-level) processes of Propel Tech’s organisation, and how the interact within the environment external to the business.</w:t>
       </w:r>
     </w:p>
     <w:p/>
     <w:p>
       <w:pPr>
+        <w:pStyle w:val="Heading3"/>
+      </w:pPr>
+      <w:r>
+        <w:t>Figure 4: Service Delivery Process Scope Diagram</w:t>
+      </w:r>
+    </w:p>
+    <w:p>
+      <w:r>
+        <w:t>This figure takes the high-level Service Delivery process and displays the scope of all impacting factors, including Inputs, Outputs, Controls and Enablers. It aims to display where inefficiencies can exist within the process.</w:t>
+      </w:r>
+    </w:p>
+    <w:p/>
+    <w:p>
+      <w:pPr>
+        <w:pStyle w:val="Heading3"/>
+      </w:pPr>
+      <w:r>
+        <w:t>Figure 5: Service Delivery Process Hierarchy Diagram</w:t>
+      </w:r>
+    </w:p>
+    <w:p>
+      <w:r>
+        <w:t xml:space="preserve">This figure displays a hierarchy of Propel Tech’s Service Delivery. While traditionally each branch would have multiple lower-level child processes, </w:t>
+      </w:r>
+      <w:r>
+        <w:t>only one branch is displayed per tier here</w:t>
+      </w:r>
+      <w:r>
+        <w:t>.</w:t>
+      </w:r>
+    </w:p>
+    <w:p/>
+    <w:p>
+      <w:pPr>
+        <w:pStyle w:val="Heading3"/>
+      </w:pPr>
+      <w:r>
+        <w:t>Figure 6:</w:t>
+      </w:r>
+      <w:r>
+        <w:t xml:space="preserve"> Process Swim-Lane Flowchart</w:t>
+      </w:r>
+    </w:p>
+    <w:p>
+      <w:r>
+        <w:t xml:space="preserve">This represents a flowchart with swim-lanes for each major stakeholder group that make up the high-level service delivery process of Propel Tech. The purpose of this diagram is to illustrate how </w:t>
+      </w:r>
+      <w:r>
+        <w:t>lower-level</w:t>
+      </w:r>
+      <w:r>
+        <w:t xml:space="preserve"> processes in a hierarchy diagram can intersect with each other.</w:t>
+      </w:r>
+    </w:p>
+    <w:p/>
+    <w:p>
+      <w:pPr>
+        <w:pStyle w:val="Heading3"/>
+      </w:pPr>
+      <w:r>
+        <w:t>Figure 7: Fishbone Diagram of Risk Factors to Service Delivery</w:t>
+      </w:r>
+    </w:p>
+    <w:p>
+      <w:r>
+        <w:t xml:space="preserve">This chart illustrates the problem (work delivered over-budget) and then </w:t>
+      </w:r>
+      <w:r>
+        <w:t>several</w:t>
+      </w:r>
+      <w:r>
+        <w:t xml:space="preserve"> risks that contribute to this problem, organised into categories.</w:t>
+      </w:r>
+    </w:p>
+    <w:p>
+      <w:pPr>
         <w:pStyle w:val="Heading1"/>
       </w:pPr>
-      <w:bookmarkStart w:id="4" w:name="_Toc165208173"/>
-      <w:r>
-        <w:t>Conclusion</w:t>
-      </w:r>
-      <w:bookmarkEnd w:id="4"/>
-    </w:p>
-    <w:p>
-      <w:pPr>
-        <w:pStyle w:val="Heading1"/>
-      </w:pPr>
-      <w:bookmarkStart w:id="5" w:name="_Toc165208174"/>
-      <w:r>
-        <w:t>Appendi</w:t>
-      </w:r>
-      <w:bookmarkEnd w:id="5"/>
-      <w:r>
-        <w:t>x A</w:t>
-      </w:r>
-    </w:p>
-    <w:p>
-      <w:pPr>
-        <w:pStyle w:val="Heading3"/>
-      </w:pPr>
-      <w:r>
-        <w:t>Figure 1: Porter’s Value Chain Analysis for Propel Tech</w:t>
-      </w:r>
-    </w:p>
-    <w:p>
-      <w:r>
-        <w:t xml:space="preserve">This figure illustrates the value chain analysis for </w:t>
-      </w:r>
-      <w:r>
-        <w:t>Propel Tech,</w:t>
-      </w:r>
-      <w:r>
-        <w:t xml:space="preserve"> </w:t>
-      </w:r>
-      <w:r>
-        <w:t xml:space="preserve">it </w:t>
-      </w:r>
-      <w:r>
-        <w:t xml:space="preserve">identifies the primary </w:t>
-      </w:r>
-      <w:r>
-        <w:t xml:space="preserve">and </w:t>
-      </w:r>
-      <w:r>
-        <w:t>secondary activities involved in the company's operations.</w:t>
-      </w:r>
-    </w:p>
-    <w:p/>
-    <w:p>
-      <w:pPr>
-        <w:pStyle w:val="Heading3"/>
-      </w:pPr>
-      <w:r>
-        <w:t>Figure 2: Propel Tech’s Primary Activity Map</w:t>
-      </w:r>
-    </w:p>
-    <w:p>
-      <w:r>
-        <w:t>This figure builds on Figure 1’s value chain analysis, taking each of the primary activities, mapped as high-level processes displays the relationship between the processes.</w:t>
-      </w:r>
-    </w:p>
-    <w:p/>
-    <w:p>
-      <w:pPr>
-        <w:pStyle w:val="Heading3"/>
-      </w:pPr>
-      <w:r>
-        <w:t>Figure 3: Harmon’s Organisation Diagram of Propel Tech</w:t>
-      </w:r>
-    </w:p>
-    <w:p>
-      <w:r>
-        <w:t>This figure highlights the central (high-level) processes of Propel Tech’s organisation, and how the interact within the environment external to the business.</w:t>
-      </w:r>
-    </w:p>
-    <w:p/>
-    <w:p>
-      <w:pPr>
-        <w:pStyle w:val="Heading3"/>
-      </w:pPr>
-      <w:r>
-        <w:t>Figure 4: Service Delivery Process Scope Diagram</w:t>
-      </w:r>
-    </w:p>
-    <w:p>
-      <w:r>
-        <w:t>This figure takes the high-level Service Delivery process and displays the scope of all impacting factors, including Inputs, Outputs, Controls and Enablers. It aims to display where inefficiencies can exist within the process.</w:t>
-      </w:r>
-    </w:p>
-    <w:p/>
-    <w:p>
-      <w:pPr>
-        <w:pStyle w:val="Heading3"/>
-      </w:pPr>
-      <w:r>
-        <w:t>Figure 5: Service Delivery Process Hierarchy Diagram</w:t>
-      </w:r>
-    </w:p>
-    <w:p>
-      <w:r>
-        <w:t xml:space="preserve">This figure displays a hierarchy of Propel Tech’s Service Delivery. While traditionally each branch would have multiple lower-level child processes, </w:t>
-      </w:r>
-      <w:r>
-        <w:t>only one branch is displayed per tier here</w:t>
+      <w:bookmarkStart w:id="6" w:name="_Toc165208175"/>
+      <w:r>
+        <w:t>References</w:t>
+      </w:r>
+      <w:bookmarkEnd w:id="6"/>
+    </w:p>
+    <w:p>
+      <w:r>
+        <w:t>George, M.</w:t>
+      </w:r>
+      <w:r>
+        <w:t xml:space="preserve"> et al</w:t>
+      </w:r>
+      <w:r>
+        <w:t xml:space="preserve">. (2005) </w:t>
+      </w:r>
+      <w:r>
+        <w:rPr>
+          <w:rStyle w:val="Emphasis"/>
+        </w:rPr>
+        <w:t xml:space="preserve">The Lean Six Sigma Pocket </w:t>
+      </w:r>
+      <w:proofErr w:type="spellStart"/>
+      <w:r>
+        <w:rPr>
+          <w:rStyle w:val="Emphasis"/>
+        </w:rPr>
+        <w:t>Toolbook</w:t>
+      </w:r>
+      <w:proofErr w:type="spellEnd"/>
+      <w:r>
+        <w:rPr>
+          <w:rStyle w:val="Emphasis"/>
+        </w:rPr>
+        <w:t>: A Quick Reference Guide to 100 Tools for Improving Quality and Speed</w:t>
+      </w:r>
+      <w:r>
+        <w:t xml:space="preserve">. </w:t>
+      </w:r>
+      <w:r>
+        <w:t>1</w:t>
+      </w:r>
+      <w:r>
+        <w:rPr>
+          <w:vertAlign w:val="superscript"/>
+        </w:rPr>
+        <w:t>st</w:t>
+      </w:r>
+      <w:r>
+        <w:t xml:space="preserve"> Edition, </w:t>
+      </w:r>
+      <w:r>
+        <w:t>New York, McGraw-Hill</w:t>
       </w:r>
       <w:r>
         <w:t>.</w:t>
       </w:r>
-    </w:p>
-    <w:p/>
-    <w:p>
-      <w:pPr>
-        <w:pStyle w:val="Heading3"/>
-      </w:pPr>
-      <w:r>
-        <w:t>Figure 6:</w:t>
-      </w:r>
-    </w:p>
-    <w:p>
-      <w:r>
-        <w:t xml:space="preserve">This represents a flowchart with swim-lanes for each major stakeholder group that make up the high-level service delivery process of Propel Tech. The purpose of this diagram is to illustrate how </w:t>
-      </w:r>
-      <w:proofErr w:type="gramStart"/>
-      <w:r>
-        <w:t>lower level</w:t>
-      </w:r>
-      <w:proofErr w:type="gramEnd"/>
-      <w:r>
-        <w:t xml:space="preserve"> processes in a hierarchy diagram can intersect with each other.</w:t>
-      </w:r>
-    </w:p>
-    <w:p>
-      <w:pPr>
-        <w:pStyle w:val="Heading1"/>
-      </w:pPr>
-      <w:bookmarkStart w:id="6" w:name="_Toc165208175"/>
-      <w:r>
-        <w:lastRenderedPageBreak/>
-        <w:t>References</w:t>
-      </w:r>
-      <w:bookmarkEnd w:id="6"/>
     </w:p>
     <w:p>
       <w:r>
@@ -2935,79 +3228,155 @@
     </w:p>
     <w:p>
       <w:r>
-        <w:t xml:space="preserve">Muzyka, B., 2021. Top 5 risks in software development estimation. </w:t>
-      </w:r>
-      <w:proofErr w:type="spellStart"/>
+        <w:t xml:space="preserve">Harry (2023) </w:t>
+      </w:r>
       <w:r>
         <w:rPr>
           <w:i/>
           <w:iCs/>
         </w:rPr>
-        <w:t>TechMagic</w:t>
-      </w:r>
-      <w:proofErr w:type="spellEnd"/>
+        <w:t xml:space="preserve">'10 Value Chain Analysis Examples for Beginners', </w:t>
+      </w:r>
+      <w:proofErr w:type="spellStart"/>
       <w:r>
         <w:rPr>
           <w:i/>
           <w:iCs/>
         </w:rPr>
-        <w:t xml:space="preserve"> Blog</w:t>
-      </w:r>
-      <w:r>
-        <w:t>, 1 October. Available at: https://www.techmagic.co/blog/risks-in-product-cost-estimation-and-how-to-avoid-them/ [Accessed 14 May 2024].</w:t>
-      </w:r>
-    </w:p>
-    <w:p>
-      <w:r>
-        <w:t xml:space="preserve">Porter, M.E. (1998) </w:t>
+        <w:t>BoardMix</w:t>
+      </w:r>
+      <w:proofErr w:type="spellEnd"/>
+      <w:r>
+        <w:t xml:space="preserve">, 25 June. Updated on 22 April 2024. Available at: </w:t>
+      </w:r>
+      <w:hyperlink r:id="rId22" w:tgtFrame="_new" w:history="1">
+        <w:r>
+          <w:rPr>
+            <w:rStyle w:val="Hyperlink"/>
+          </w:rPr>
+          <w:t>https://boardmix.com/examples/value-chain-analysis/</w:t>
+        </w:r>
+      </w:hyperlink>
+      <w:r>
+        <w:t xml:space="preserve"> </w:t>
+      </w:r>
+      <w:r>
+        <w:t>[</w:t>
+      </w:r>
+      <w:r>
+        <w:t>Accessed: 2</w:t>
+      </w:r>
+      <w:r>
+        <w:t>1</w:t>
+      </w:r>
+      <w:r>
+        <w:t xml:space="preserve"> May 2024</w:t>
+      </w:r>
+      <w:r>
+        <w:t>]</w:t>
+      </w:r>
+    </w:p>
+    <w:p>
+      <w:r>
+        <w:t xml:space="preserve">Lewis, S. (n.d.) </w:t>
       </w:r>
       <w:r>
         <w:rPr>
           <w:i/>
           <w:iCs/>
         </w:rPr>
-        <w:t>Competitive Advantage: Creating and Sustaining Superior Performance.</w:t>
-      </w:r>
-      <w:r>
-        <w:t xml:space="preserve"> 1st ed</w:t>
-      </w:r>
-      <w:r>
-        <w:t>itio</w:t>
-      </w:r>
-      <w:r>
-        <w:t>n. New York: Free Press.</w:t>
-      </w:r>
-    </w:p>
-    <w:p>
+        <w:t>'Fishbone Diagram', TechTarget</w:t>
+      </w:r>
+      <w:r>
+        <w:t xml:space="preserve">. Available at: </w:t>
+      </w:r>
+      <w:hyperlink r:id="rId23" w:tgtFrame="_new" w:history="1">
+        <w:r>
+          <w:rPr>
+            <w:rStyle w:val="Hyperlink"/>
+          </w:rPr>
+          <w:t>https://www.techtarget.com/whatis/definition/fishbone-diagram</w:t>
+        </w:r>
+      </w:hyperlink>
+      <w:r>
+        <w:t xml:space="preserve"> [Accessed: 28 May 2024].</w:t>
+      </w:r>
+    </w:p>
+    <w:p>
+      <w:r>
+        <w:t xml:space="preserve">Muzyka, B., 2021. Top 5 risks in software development estimation. </w:t>
+      </w:r>
       <w:proofErr w:type="spellStart"/>
-      <w:r>
-        <w:t>Reintech</w:t>
-      </w:r>
-      <w:proofErr w:type="spellEnd"/>
-      <w:r>
-        <w:t>, 2023. Navigating the challenges of software development project estimation and forecasting.</w:t>
-      </w:r>
       <w:r>
         <w:rPr>
           <w:i/>
           <w:iCs/>
         </w:rPr>
-        <w:t xml:space="preserve"> </w:t>
-      </w:r>
-      <w:proofErr w:type="spellStart"/>
+        <w:t>TechMagic</w:t>
+      </w:r>
+      <w:proofErr w:type="spellEnd"/>
       <w:r>
         <w:rPr>
           <w:i/>
           <w:iCs/>
         </w:rPr>
-        <w:t>Reintech</w:t>
-      </w:r>
-      <w:proofErr w:type="spellEnd"/>
+        <w:t xml:space="preserve"> Blog</w:t>
+      </w:r>
+      <w:r>
+        <w:t>, 1 October. Available at: https://www.techmagic.co/blog/risks-in-product-cost-estimation-and-how-to-avoid-them/ [Accessed 14 May 2024].</w:t>
+      </w:r>
+    </w:p>
+    <w:p>
+      <w:r>
+        <w:t xml:space="preserve">Porter, M.E. (1998) </w:t>
+      </w:r>
       <w:r>
         <w:rPr>
           <w:i/>
           <w:iCs/>
         </w:rPr>
+        <w:t>Competitive Advantage: Creating and Sustaining Superior Performance.</w:t>
+      </w:r>
+      <w:r>
+        <w:t xml:space="preserve"> 1st ed</w:t>
+      </w:r>
+      <w:r>
+        <w:t>itio</w:t>
+      </w:r>
+      <w:r>
+        <w:t>n. New York: Free Press.</w:t>
+      </w:r>
+    </w:p>
+    <w:p>
+      <w:proofErr w:type="spellStart"/>
+      <w:r>
+        <w:t>Reintech</w:t>
+      </w:r>
+      <w:proofErr w:type="spellEnd"/>
+      <w:r>
+        <w:t>, 2023. Navigating the challenges of software development project estimation and forecasting.</w:t>
+      </w:r>
+      <w:r>
+        <w:rPr>
+          <w:i/>
+          <w:iCs/>
+        </w:rPr>
+        <w:t xml:space="preserve"> </w:t>
+      </w:r>
+      <w:proofErr w:type="spellStart"/>
+      <w:r>
+        <w:rPr>
+          <w:i/>
+          <w:iCs/>
+        </w:rPr>
+        <w:t>Reintech</w:t>
+      </w:r>
+      <w:proofErr w:type="spellEnd"/>
+      <w:r>
+        <w:rPr>
+          <w:i/>
+          <w:iCs/>
+        </w:rPr>
         <w:t xml:space="preserve"> Blog</w:t>
       </w:r>
       <w:r>
@@ -3017,6 +3386,7 @@
     <w:p>
       <w:proofErr w:type="spellStart"/>
       <w:r>
+        <w:lastRenderedPageBreak/>
         <w:t>Šaulinskas</w:t>
       </w:r>
       <w:proofErr w:type="spellEnd"/>
@@ -4966,6 +5336,29 @@
       <w:iCs/>
     </w:rPr>
   </w:style>
+  <w:style w:type="table" w:customStyle="1" w:styleId="TableGrid0">
+    <w:name w:val="Table Grid0"/>
+    <w:basedOn w:val="TableNormal"/>
+    <w:uiPriority w:val="39"/>
+    <w:rsid w:val="008779BF"/>
+    <w:pPr>
+      <w:spacing w:after="0" w:line="240" w:lineRule="auto"/>
+    </w:pPr>
+    <w:rPr>
+      <w:rFonts w:eastAsiaTheme="minorEastAsia"/>
+      <w:lang w:eastAsia="en-GB"/>
+    </w:rPr>
+    <w:tblPr>
+      <w:tblBorders>
+        <w:top w:val="single" w:sz="4" w:space="0" w:color="auto"/>
+        <w:left w:val="single" w:sz="4" w:space="0" w:color="auto"/>
+        <w:bottom w:val="single" w:sz="4" w:space="0" w:color="auto"/>
+        <w:right w:val="single" w:sz="4" w:space="0" w:color="auto"/>
+        <w:insideH w:val="single" w:sz="4" w:space="0" w:color="auto"/>
+        <w:insideV w:val="single" w:sz="4" w:space="0" w:color="auto"/>
+      </w:tblBorders>
+    </w:tblPr>
+  </w:style>
 </w:styles>
 </file>
 

</xml_diff>

<commit_message>
Little bit more BSP task 2
</commit_message>
<xml_diff>
--- a/L5/Business Process & Systems/Assessment/JoshMorton_QADTS_L5_BSP_Assessment.docx
+++ b/L5/Business Process & Systems/Assessment/JoshMorton_QADTS_L5_BSP_Assessment.docx
@@ -3219,7 +3219,7 @@
           <w:noProof/>
         </w:rPr>
         <w:drawing>
-          <wp:inline distT="0" distB="0" distL="0" distR="0" wp14:anchorId="751D5F4E" wp14:editId="3AFCC28D">
+          <wp:inline distT="0" distB="0" distL="0" distR="0" wp14:anchorId="751D5F4E" wp14:editId="369C99DD">
             <wp:extent cx="6645910" cy="3288665"/>
             <wp:effectExtent l="0" t="0" r="2540" b="6985"/>
             <wp:docPr id="1601788815" name="Picture 1" descr="A diagram of a process&#10;&#10;Description automatically generated"/>
@@ -3644,7 +3644,7 @@
           <w:noProof/>
         </w:rPr>
         <w:drawing>
-          <wp:inline distT="0" distB="0" distL="0" distR="0" wp14:anchorId="4D0086B7" wp14:editId="74F6CBFE">
+          <wp:inline distT="0" distB="0" distL="0" distR="0" wp14:anchorId="4D0086B7" wp14:editId="31E1984D">
             <wp:extent cx="6645910" cy="3183890"/>
             <wp:effectExtent l="0" t="0" r="2540" b="0"/>
             <wp:docPr id="1660604204" name="Picture 6" descr="A diagram of a diagram&#10;&#10;Description automatically generated"/>
@@ -4516,231 +4516,82 @@
       </w:r>
     </w:p>
     <w:p>
-      <w:pPr>
-        <w:pStyle w:val="Heading3"/>
-      </w:pPr>
-      <w:r>
-        <w:t>Homogenize estimation process.</w:t>
-      </w:r>
-    </w:p>
-    <w:p>
-      <w:r>
-        <w:t>Rather than relying on individual skill and experience, Propel could invest resources into comprehensive training programmes and mentorship workshops, aimed at establishing a documented process for estimation.</w:t>
-      </w:r>
-    </w:p>
-    <w:p>
-      <w:pPr>
-        <w:pStyle w:val="ListParagraph"/>
-        <w:numPr>
-          <w:ilvl w:val="0"/>
-          <w:numId w:val="10"/>
-        </w:numPr>
-      </w:pPr>
-      <w:r>
-        <w:t xml:space="preserve">Upskills existing </w:t>
-      </w:r>
-      <w:proofErr w:type="gramStart"/>
-      <w:r>
-        <w:t>team</w:t>
-      </w:r>
-      <w:proofErr w:type="gramEnd"/>
-    </w:p>
-    <w:p>
-      <w:pPr>
-        <w:pStyle w:val="ListParagraph"/>
-        <w:numPr>
-          <w:ilvl w:val="0"/>
-          <w:numId w:val="10"/>
-        </w:numPr>
-      </w:pPr>
-      <w:r>
-        <w:t xml:space="preserve">Allows </w:t>
-      </w:r>
-      <w:proofErr w:type="gramStart"/>
-      <w:r>
-        <w:t>independence</w:t>
-      </w:r>
-      <w:proofErr w:type="gramEnd"/>
-    </w:p>
-    <w:p>
-      <w:pPr>
-        <w:pStyle w:val="ListParagraph"/>
-        <w:numPr>
-          <w:ilvl w:val="0"/>
-          <w:numId w:val="10"/>
-        </w:numPr>
-      </w:pPr>
-      <w:r>
-        <w:t xml:space="preserve">Requires additional </w:t>
-      </w:r>
-      <w:proofErr w:type="gramStart"/>
-      <w:r>
-        <w:t>processes</w:t>
-      </w:r>
-      <w:proofErr w:type="gramEnd"/>
-    </w:p>
-    <w:p>
-      <w:pPr>
-        <w:pStyle w:val="ListParagraph"/>
-        <w:numPr>
-          <w:ilvl w:val="0"/>
-          <w:numId w:val="10"/>
-        </w:numPr>
-      </w:pPr>
-      <w:r>
-        <w:t xml:space="preserve">Short term </w:t>
-      </w:r>
-      <w:proofErr w:type="gramStart"/>
-      <w:r>
-        <w:t>losses  while</w:t>
-      </w:r>
-      <w:proofErr w:type="gramEnd"/>
-      <w:r>
-        <w:t xml:space="preserve"> training, still susceptible to variance</w:t>
-      </w:r>
-    </w:p>
-    <w:p>
-      <w:pPr>
-        <w:pStyle w:val="ListParagraph"/>
-        <w:numPr>
-          <w:ilvl w:val="0"/>
-          <w:numId w:val="10"/>
-        </w:numPr>
-      </w:pPr>
+      <w:r>
+        <w:t xml:space="preserve">Rather than relying on individual skill and experience, Propel could invest resources into training programmes and mentorship workshops, aimed at establishing a </w:t>
+      </w:r>
+      <w:r>
+        <w:t xml:space="preserve">standardised </w:t>
+      </w:r>
+      <w:r>
+        <w:t>process for estimation.</w:t>
+      </w:r>
+      <w:r>
+        <w:t xml:space="preserve"> </w:t>
+      </w:r>
+      <w:r>
+        <w:t xml:space="preserve">Upskilling the existing team minimises process change but requires additional processes. This can lead to short term losses during training </w:t>
+      </w:r>
+      <w:r>
+        <w:t>but still risks variance</w:t>
+      </w:r>
+      <w:r>
+        <w:t>.</w:t>
+      </w:r>
+    </w:p>
+    <w:p>
+      <w:r>
+        <w:t>Propel could reshape the earlier stages of service delivery</w:t>
+      </w:r>
+      <w:r>
+        <w:t xml:space="preserve"> (see F</w:t>
+      </w:r>
+      <w:r>
+        <w:t>igure 6</w:t>
+      </w:r>
+      <w:r>
+        <w:t>)</w:t>
+      </w:r>
+      <w:r>
+        <w:t xml:space="preserve">, </w:t>
+      </w:r>
+      <w:r>
+        <w:t>leaving</w:t>
+      </w:r>
+      <w:r>
+        <w:t xml:space="preserve"> requirements analysis and quotation to a Solution Architect (SA)</w:t>
+      </w:r>
+      <w:r>
+        <w:t>.</w:t>
+      </w:r>
+      <w:r>
+        <w:t xml:space="preserve"> </w:t>
+      </w:r>
+      <w:r>
+        <w:t>Having an expert with a specific skillset allows consistent estimates across all solutions, this proses a higher risk, with a much greater reward</w:t>
+      </w:r>
+      <w:r>
+        <w:t xml:space="preserve"> as engineers are left solely for implementation and delivery</w:t>
+      </w:r>
+      <w:r>
+        <w:t>.</w:t>
+      </w:r>
+    </w:p>
+    <w:p>
+      <w:r>
+        <w:t xml:space="preserve">Despite higher initial risk, recruiting a Solution Architect and re-structuring the estimation/quotation stage of the process best aligns with the interests, KPIs and objectives identified in Figure 10. This approach ensures accurate estimates, satisfies client interests, </w:t>
+      </w:r>
+      <w:r>
+        <w:t xml:space="preserve">and </w:t>
+      </w:r>
+      <w:r>
+        <w:t>increases engineer billable potential.</w:t>
+      </w:r>
     </w:p>
     <w:p/>
-    <w:p>
-      <w:pPr>
-        <w:pStyle w:val="Heading3"/>
-        <w:ind w:left="720" w:hanging="720"/>
-      </w:pPr>
+    <w:p/>
+    <w:p>
       <w:r>
         <w:lastRenderedPageBreak/>
-        <w:t>Prioritise solution architects.</w:t>
-      </w:r>
-    </w:p>
-    <w:p>
-      <w:r>
-        <w:t>Propel could reshape the earlier stages of service delivery, illustrated in figure 6, isolating requirements analysis and quotation to a Solution Architect (SA). They would be responsible for creating specifications, lea</w:t>
-      </w:r>
-      <w:r>
-        <w:t>v</w:t>
-      </w:r>
-      <w:r>
-        <w:t xml:space="preserve">ing </w:t>
-      </w:r>
-      <w:r>
-        <w:t>implementation,</w:t>
-      </w:r>
-      <w:r>
-        <w:t xml:space="preserve"> and delivery to the engineers.</w:t>
-      </w:r>
-    </w:p>
-    <w:p>
-      <w:pPr>
-        <w:pStyle w:val="ListParagraph"/>
-        <w:numPr>
-          <w:ilvl w:val="0"/>
-          <w:numId w:val="11"/>
-        </w:numPr>
-      </w:pPr>
-      <w:r>
-        <w:t>Consistent estimate across all solutions</w:t>
-      </w:r>
-    </w:p>
-    <w:p>
-      <w:pPr>
-        <w:pStyle w:val="ListParagraph"/>
-        <w:numPr>
-          <w:ilvl w:val="0"/>
-          <w:numId w:val="11"/>
-        </w:numPr>
-      </w:pPr>
-      <w:r>
-        <w:t>Expert with a specific skillset</w:t>
-      </w:r>
-    </w:p>
-    <w:p>
-      <w:pPr>
-        <w:pStyle w:val="ListParagraph"/>
-        <w:numPr>
-          <w:ilvl w:val="0"/>
-          <w:numId w:val="11"/>
-        </w:numPr>
-      </w:pPr>
-      <w:r>
-        <w:t>Single point of failure, higher risk</w:t>
-      </w:r>
-    </w:p>
-    <w:p>
-      <w:pPr>
-        <w:pStyle w:val="ListParagraph"/>
-        <w:numPr>
-          <w:ilvl w:val="0"/>
-          <w:numId w:val="11"/>
-        </w:numPr>
-      </w:pPr>
-      <w:r>
-        <w:t xml:space="preserve">Easier process to </w:t>
-      </w:r>
-      <w:proofErr w:type="gramStart"/>
-      <w:r>
-        <w:t>implement</w:t>
-      </w:r>
-      <w:proofErr w:type="gramEnd"/>
-    </w:p>
-    <w:p>
-      <w:r>
-        <w:t xml:space="preserve">Discuss two main options for process </w:t>
-      </w:r>
-      <w:proofErr w:type="gramStart"/>
-      <w:r>
-        <w:t>change</w:t>
-      </w:r>
-      <w:proofErr w:type="gramEnd"/>
-    </w:p>
-    <w:p>
-      <w:r>
-        <w:t xml:space="preserve">Make arguments for </w:t>
-      </w:r>
-      <w:proofErr w:type="gramStart"/>
-      <w:r>
-        <w:t>both</w:t>
-      </w:r>
-      <w:proofErr w:type="gramEnd"/>
-    </w:p>
-    <w:p>
-      <w:r>
-        <w:t>Justify choice for solution architects</w:t>
-      </w:r>
-      <w:r>
-        <w:t xml:space="preserve"> over </w:t>
-      </w:r>
-      <w:proofErr w:type="gramStart"/>
-      <w:r>
-        <w:t>training</w:t>
-      </w:r>
-      <w:proofErr w:type="gramEnd"/>
-    </w:p>
-    <w:p/>
-    <w:p>
-      <w:r>
-        <w:t>NOTES:</w:t>
-      </w:r>
-    </w:p>
-    <w:p>
-      <w:r>
-        <w:t xml:space="preserve">Try to relate Client interest in cheap/fast delivery of project to uncertainty of engineer </w:t>
-      </w:r>
-      <w:proofErr w:type="gramStart"/>
-      <w:r>
-        <w:t>estimate</w:t>
-      </w:r>
-      <w:proofErr w:type="gramEnd"/>
-    </w:p>
-    <w:p/>
-    <w:p>
-      <w:r>
         <w:t xml:space="preserve">Discuss two process improvements for process redesign and modelling for the chosen business process. This may refer to the analysis from Task 1 but must include relevant module material. High-level and low-level detail, including relevant analysis/modelling diagrams, should be included in addition to the benefits and challenges these process changes will bring to the company. </w:t>
       </w:r>
     </w:p>
@@ -4907,292 +4758,291 @@
       </w:pPr>
       <w:bookmarkStart w:id="7" w:name="_Toc168226851"/>
       <w:r>
+        <w:t>Conclusion</w:t>
+      </w:r>
+      <w:bookmarkEnd w:id="7"/>
+    </w:p>
+    <w:p>
+      <w:pPr>
+        <w:pStyle w:val="Heading1"/>
+      </w:pPr>
+      <w:bookmarkStart w:id="8" w:name="_Toc168226852"/>
+      <w:r>
+        <w:t>Appendi</w:t>
+      </w:r>
+      <w:r>
+        <w:t>x A</w:t>
+      </w:r>
+      <w:bookmarkEnd w:id="8"/>
+    </w:p>
+    <w:p>
+      <w:pPr>
+        <w:pStyle w:val="Heading3"/>
+      </w:pPr>
+      <w:bookmarkStart w:id="9" w:name="_Toc168226853"/>
+      <w:r>
+        <w:t>Figure 1: Porter’s Value Chain Analysis for Propel Tech</w:t>
+      </w:r>
+      <w:bookmarkEnd w:id="9"/>
+    </w:p>
+    <w:p>
+      <w:r>
+        <w:t xml:space="preserve">This figure illustrates the value chain analysis for </w:t>
+      </w:r>
+      <w:r>
+        <w:t>Propel Tech,</w:t>
+      </w:r>
+      <w:r>
+        <w:t xml:space="preserve"> </w:t>
+      </w:r>
+      <w:r>
+        <w:t xml:space="preserve">it </w:t>
+      </w:r>
+      <w:r>
+        <w:t xml:space="preserve">identifies the primary </w:t>
+      </w:r>
+      <w:r>
+        <w:t xml:space="preserve">and </w:t>
+      </w:r>
+      <w:r>
+        <w:t>secondary activities involved in the company's operations.</w:t>
+      </w:r>
+    </w:p>
+    <w:p/>
+    <w:p>
+      <w:pPr>
+        <w:pStyle w:val="Heading3"/>
+      </w:pPr>
+      <w:bookmarkStart w:id="10" w:name="_Toc168226854"/>
+      <w:r>
+        <w:t>Figure 2: Propel Tech’s Primary Activity Map</w:t>
+      </w:r>
+      <w:bookmarkEnd w:id="10"/>
+    </w:p>
+    <w:p>
+      <w:r>
+        <w:t>This figure builds on Figure 1’s value chain analysis, taking each of the primary activities, mapped as high-level processes displays the relationship between the processes.</w:t>
+      </w:r>
+    </w:p>
+    <w:p/>
+    <w:p>
+      <w:pPr>
+        <w:pStyle w:val="Heading3"/>
+      </w:pPr>
+      <w:bookmarkStart w:id="11" w:name="_Toc168226855"/>
+      <w:r>
+        <w:t>Figure 3: Harmon’s Organisation Diagram of Propel Tech</w:t>
+      </w:r>
+      <w:bookmarkEnd w:id="11"/>
+    </w:p>
+    <w:p>
+      <w:r>
+        <w:t>This figure highlights the central (high-level) processes of Propel Tech’s organisation, and how the interact within the environment external to the business.</w:t>
+      </w:r>
+    </w:p>
+    <w:p/>
+    <w:p>
+      <w:pPr>
+        <w:pStyle w:val="Heading3"/>
+      </w:pPr>
+      <w:bookmarkStart w:id="12" w:name="_Toc168226856"/>
+      <w:r>
+        <w:t>Figure 4: Service Delivery Process Scope Diagram</w:t>
+      </w:r>
+      <w:bookmarkEnd w:id="12"/>
+    </w:p>
+    <w:p>
+      <w:r>
+        <w:t>This figure takes the high-level Service Delivery process and displays the scope of all impacting factors, including Inputs, Outputs, Controls and Enablers. It aims to display where inefficiencies can exist within the process.</w:t>
+      </w:r>
+    </w:p>
+    <w:p/>
+    <w:p>
+      <w:pPr>
+        <w:pStyle w:val="Heading3"/>
+      </w:pPr>
+      <w:bookmarkStart w:id="13" w:name="_Toc168226857"/>
+      <w:r>
+        <w:t>Figure 5: Service Delivery Process Hierarchy Diagram</w:t>
+      </w:r>
+      <w:bookmarkEnd w:id="13"/>
+    </w:p>
+    <w:p>
+      <w:r>
+        <w:t xml:space="preserve">This figure displays a hierarchy of Propel Tech’s Service Delivery. While traditionally each branch would have multiple lower-level child processes, </w:t>
+      </w:r>
+      <w:r>
+        <w:t>only one branch is displayed per tier here</w:t>
+      </w:r>
+      <w:r>
+        <w:t>.</w:t>
+      </w:r>
+    </w:p>
+    <w:p/>
+    <w:p>
+      <w:pPr>
+        <w:pStyle w:val="Heading3"/>
+      </w:pPr>
+      <w:bookmarkStart w:id="14" w:name="_Toc168226858"/>
+      <w:r>
+        <w:t>Figure 6:</w:t>
+      </w:r>
+      <w:r>
+        <w:t xml:space="preserve"> Process Swim-Lane Flowchart</w:t>
+      </w:r>
+      <w:bookmarkEnd w:id="14"/>
+    </w:p>
+    <w:p>
+      <w:r>
+        <w:t xml:space="preserve">This represents a flowchart with swim-lanes for each major stakeholder group that make up the high-level service delivery process of Propel Tech. The purpose of this diagram is to illustrate how </w:t>
+      </w:r>
+      <w:r>
+        <w:t>lower-level</w:t>
+      </w:r>
+      <w:r>
+        <w:t xml:space="preserve"> processes in a hierarchy diagram can intersect with each other.</w:t>
+      </w:r>
+    </w:p>
+    <w:p/>
+    <w:p>
+      <w:pPr>
+        <w:pStyle w:val="Heading3"/>
+      </w:pPr>
+      <w:bookmarkStart w:id="15" w:name="_Toc168226859"/>
+      <w:r>
+        <w:t>Figure 7: Fishbone Diagram of Risk Factors to Service Delivery</w:t>
+      </w:r>
+      <w:bookmarkEnd w:id="15"/>
+    </w:p>
+    <w:p>
+      <w:r>
+        <w:t xml:space="preserve">This chart illustrates the problem (work delivered over-budget) and then </w:t>
+      </w:r>
+      <w:r>
+        <w:t>several</w:t>
+      </w:r>
+      <w:r>
+        <w:t xml:space="preserve"> risks that contribute to this problem, organised into categories.</w:t>
+      </w:r>
+    </w:p>
+    <w:p/>
+    <w:p>
+      <w:pPr>
+        <w:pStyle w:val="Heading3"/>
+      </w:pPr>
+      <w:bookmarkStart w:id="16" w:name="_Toc168226860"/>
+      <w:r>
+        <w:t xml:space="preserve">Figure 8: Stakeholder Interest / </w:t>
+      </w:r>
+      <w:r>
+        <w:t>Grid</w:t>
+      </w:r>
+      <w:r>
+        <w:t xml:space="preserve"> Ratio Chart</w:t>
+      </w:r>
+      <w:bookmarkEnd w:id="16"/>
+    </w:p>
+    <w:p>
+      <w:r>
+        <w:t>This chart maps internal &amp; external stakeholders that can influence change within the service delivery process of Propel Tech.</w:t>
+      </w:r>
+    </w:p>
+    <w:p/>
+    <w:p>
+      <w:pPr>
+        <w:pStyle w:val="Heading3"/>
+      </w:pPr>
+      <w:bookmarkStart w:id="17" w:name="_Toc168226861"/>
+      <w:r>
+        <w:t>Figure 9: Primary Stakeholders</w:t>
+      </w:r>
+      <w:bookmarkEnd w:id="17"/>
+    </w:p>
+    <w:p>
+      <w:r>
+        <w:t xml:space="preserve">This diagram displayed the 4 most important stakeholders, adapted from figure </w:t>
+      </w:r>
+      <w:r>
+        <w:t>8</w:t>
+      </w:r>
+      <w:r>
+        <w:t>.</w:t>
+      </w:r>
+    </w:p>
+    <w:p/>
+    <w:p>
+      <w:pPr>
+        <w:pStyle w:val="Heading3"/>
+      </w:pPr>
+      <w:r>
+        <w:t>Figure 10: Stakeholder Interest Table</w:t>
+      </w:r>
+    </w:p>
+    <w:p>
+      <w:r>
+        <w:t>This table lists the key stakeholders identified from earlier analysis to involve in process change management. It details their interests, key performance indicators and objectives set to achieve them.</w:t>
+      </w:r>
+    </w:p>
+    <w:p/>
+    <w:p>
+      <w:pPr>
+        <w:pStyle w:val="Heading3"/>
+      </w:pPr>
+      <w:bookmarkStart w:id="18" w:name="_Toc168226862"/>
+      <w:r>
+        <w:t xml:space="preserve">Figure </w:t>
+      </w:r>
+      <w:r>
+        <w:t>1</w:t>
+      </w:r>
+      <w:r>
+        <w:t>1</w:t>
+      </w:r>
+      <w:r>
+        <w:t>:</w:t>
+      </w:r>
+      <w:r>
+        <w:t xml:space="preserve"> Billable Hours Lagging &amp; Leading measurements.</w:t>
+      </w:r>
+      <w:bookmarkEnd w:id="18"/>
+    </w:p>
+    <w:p>
+      <w:r>
+        <w:t xml:space="preserve">This bar chart displays </w:t>
+      </w:r>
+      <w:r>
+        <w:t>examples of measuring lagging and leading data for mapping billable hour percentages over time. It shows how a target goal can be modelled for the future.</w:t>
+      </w:r>
+    </w:p>
+    <w:p/>
+    <w:p>
+      <w:pPr>
+        <w:pStyle w:val="Heading3"/>
+      </w:pPr>
+      <w:bookmarkStart w:id="19" w:name="_Toc168226863"/>
+      <w:r>
+        <w:t>Figure 1</w:t>
+      </w:r>
+      <w:r>
+        <w:t>2</w:t>
+      </w:r>
+      <w:r>
+        <w:t>: Client Headcount Lagging &amp; Leading measurements.</w:t>
+      </w:r>
+      <w:bookmarkEnd w:id="19"/>
+    </w:p>
+    <w:p>
+      <w:r>
+        <w:t>This plotted line graph shows both lagging and leading data for client headcount and acquisition. This graph is effective as it identifies the impact of the leading metric and the resultant lagging data trends.</w:t>
+      </w:r>
+    </w:p>
+    <w:p>
+      <w:pPr>
+        <w:pStyle w:val="Heading1"/>
+      </w:pPr>
+      <w:bookmarkStart w:id="20" w:name="_Toc168226864"/>
+      <w:r>
         <w:lastRenderedPageBreak/>
-        <w:t>Conclusion</w:t>
-      </w:r>
-      <w:bookmarkEnd w:id="7"/>
-    </w:p>
-    <w:p>
-      <w:pPr>
-        <w:pStyle w:val="Heading1"/>
-      </w:pPr>
-      <w:bookmarkStart w:id="8" w:name="_Toc168226852"/>
-      <w:r>
-        <w:t>Appendi</w:t>
-      </w:r>
-      <w:r>
-        <w:t>x A</w:t>
-      </w:r>
-      <w:bookmarkEnd w:id="8"/>
-    </w:p>
-    <w:p>
-      <w:pPr>
-        <w:pStyle w:val="Heading3"/>
-      </w:pPr>
-      <w:bookmarkStart w:id="9" w:name="_Toc168226853"/>
-      <w:r>
-        <w:t>Figure 1: Porter’s Value Chain Analysis for Propel Tech</w:t>
-      </w:r>
-      <w:bookmarkEnd w:id="9"/>
-    </w:p>
-    <w:p>
-      <w:r>
-        <w:t xml:space="preserve">This figure illustrates the value chain analysis for </w:t>
-      </w:r>
-      <w:r>
-        <w:t>Propel Tech,</w:t>
-      </w:r>
-      <w:r>
-        <w:t xml:space="preserve"> </w:t>
-      </w:r>
-      <w:r>
-        <w:t xml:space="preserve">it </w:t>
-      </w:r>
-      <w:r>
-        <w:t xml:space="preserve">identifies the primary </w:t>
-      </w:r>
-      <w:r>
-        <w:t xml:space="preserve">and </w:t>
-      </w:r>
-      <w:r>
-        <w:t>secondary activities involved in the company's operations.</w:t>
-      </w:r>
-    </w:p>
-    <w:p/>
-    <w:p>
-      <w:pPr>
-        <w:pStyle w:val="Heading3"/>
-      </w:pPr>
-      <w:bookmarkStart w:id="10" w:name="_Toc168226854"/>
-      <w:r>
-        <w:t>Figure 2: Propel Tech’s Primary Activity Map</w:t>
-      </w:r>
-      <w:bookmarkEnd w:id="10"/>
-    </w:p>
-    <w:p>
-      <w:r>
-        <w:t>This figure builds on Figure 1’s value chain analysis, taking each of the primary activities, mapped as high-level processes displays the relationship between the processes.</w:t>
-      </w:r>
-    </w:p>
-    <w:p/>
-    <w:p>
-      <w:pPr>
-        <w:pStyle w:val="Heading3"/>
-      </w:pPr>
-      <w:bookmarkStart w:id="11" w:name="_Toc168226855"/>
-      <w:r>
-        <w:t>Figure 3: Harmon’s Organisation Diagram of Propel Tech</w:t>
-      </w:r>
-      <w:bookmarkEnd w:id="11"/>
-    </w:p>
-    <w:p>
-      <w:r>
-        <w:t>This figure highlights the central (high-level) processes of Propel Tech’s organisation, and how the interact within the environment external to the business.</w:t>
-      </w:r>
-    </w:p>
-    <w:p/>
-    <w:p>
-      <w:pPr>
-        <w:pStyle w:val="Heading3"/>
-      </w:pPr>
-      <w:bookmarkStart w:id="12" w:name="_Toc168226856"/>
-      <w:r>
-        <w:t>Figure 4: Service Delivery Process Scope Diagram</w:t>
-      </w:r>
-      <w:bookmarkEnd w:id="12"/>
-    </w:p>
-    <w:p>
-      <w:r>
-        <w:t>This figure takes the high-level Service Delivery process and displays the scope of all impacting factors, including Inputs, Outputs, Controls and Enablers. It aims to display where inefficiencies can exist within the process.</w:t>
-      </w:r>
-    </w:p>
-    <w:p/>
-    <w:p>
-      <w:pPr>
-        <w:pStyle w:val="Heading3"/>
-      </w:pPr>
-      <w:bookmarkStart w:id="13" w:name="_Toc168226857"/>
-      <w:r>
-        <w:t>Figure 5: Service Delivery Process Hierarchy Diagram</w:t>
-      </w:r>
-      <w:bookmarkEnd w:id="13"/>
-    </w:p>
-    <w:p>
-      <w:r>
-        <w:t xml:space="preserve">This figure displays a hierarchy of Propel Tech’s Service Delivery. While traditionally each branch would have multiple lower-level child processes, </w:t>
-      </w:r>
-      <w:r>
-        <w:t>only one branch is displayed per tier here</w:t>
-      </w:r>
-      <w:r>
-        <w:t>.</w:t>
-      </w:r>
-    </w:p>
-    <w:p/>
-    <w:p>
-      <w:pPr>
-        <w:pStyle w:val="Heading3"/>
-      </w:pPr>
-      <w:bookmarkStart w:id="14" w:name="_Toc168226858"/>
-      <w:r>
-        <w:t>Figure 6:</w:t>
-      </w:r>
-      <w:r>
-        <w:t xml:space="preserve"> Process Swim-Lane Flowchart</w:t>
-      </w:r>
-      <w:bookmarkEnd w:id="14"/>
-    </w:p>
-    <w:p>
-      <w:r>
-        <w:t xml:space="preserve">This represents a flowchart with swim-lanes for each major stakeholder group that make up the high-level service delivery process of Propel Tech. The purpose of this diagram is to illustrate how </w:t>
-      </w:r>
-      <w:r>
-        <w:t>lower-level</w:t>
-      </w:r>
-      <w:r>
-        <w:t xml:space="preserve"> processes in a hierarchy diagram can intersect with each other.</w:t>
-      </w:r>
-    </w:p>
-    <w:p/>
-    <w:p>
-      <w:pPr>
-        <w:pStyle w:val="Heading3"/>
-      </w:pPr>
-      <w:bookmarkStart w:id="15" w:name="_Toc168226859"/>
-      <w:r>
-        <w:t>Figure 7: Fishbone Diagram of Risk Factors to Service Delivery</w:t>
-      </w:r>
-      <w:bookmarkEnd w:id="15"/>
-    </w:p>
-    <w:p>
-      <w:r>
-        <w:t xml:space="preserve">This chart illustrates the problem (work delivered over-budget) and then </w:t>
-      </w:r>
-      <w:r>
-        <w:t>several</w:t>
-      </w:r>
-      <w:r>
-        <w:t xml:space="preserve"> risks that contribute to this problem, organised into categories.</w:t>
-      </w:r>
-    </w:p>
-    <w:p/>
-    <w:p>
-      <w:pPr>
-        <w:pStyle w:val="Heading3"/>
-      </w:pPr>
-      <w:bookmarkStart w:id="16" w:name="_Toc168226860"/>
-      <w:r>
-        <w:t xml:space="preserve">Figure 8: Stakeholder Interest / </w:t>
-      </w:r>
-      <w:r>
-        <w:t>Grid</w:t>
-      </w:r>
-      <w:r>
-        <w:t xml:space="preserve"> Ratio Chart</w:t>
-      </w:r>
-      <w:bookmarkEnd w:id="16"/>
-    </w:p>
-    <w:p>
-      <w:r>
-        <w:t>This chart maps internal &amp; external stakeholders that can influence change within the service delivery process of Propel Tech.</w:t>
-      </w:r>
-    </w:p>
-    <w:p/>
-    <w:p>
-      <w:pPr>
-        <w:pStyle w:val="Heading3"/>
-      </w:pPr>
-      <w:bookmarkStart w:id="17" w:name="_Toc168226861"/>
-      <w:r>
-        <w:lastRenderedPageBreak/>
-        <w:t>Figure 9: Primary Stakeholders</w:t>
-      </w:r>
-      <w:bookmarkEnd w:id="17"/>
-    </w:p>
-    <w:p>
-      <w:r>
-        <w:t xml:space="preserve">This diagram displayed the 4 most important stakeholders, adapted from figure </w:t>
-      </w:r>
-      <w:r>
-        <w:t>8</w:t>
-      </w:r>
-      <w:r>
-        <w:t>.</w:t>
-      </w:r>
-    </w:p>
-    <w:p/>
-    <w:p>
-      <w:pPr>
-        <w:pStyle w:val="Heading3"/>
-      </w:pPr>
-      <w:r>
-        <w:t>Figure 10: Stakeholder Interest Table</w:t>
-      </w:r>
-    </w:p>
-    <w:p>
-      <w:r>
-        <w:t>This table lists the key stakeholders identified from earlier analysis to involve in process change management. It details their interests, key performance indicators and objectives set to achieve them.</w:t>
-      </w:r>
-    </w:p>
-    <w:p/>
-    <w:p>
-      <w:pPr>
-        <w:pStyle w:val="Heading3"/>
-      </w:pPr>
-      <w:bookmarkStart w:id="18" w:name="_Toc168226862"/>
-      <w:r>
-        <w:t xml:space="preserve">Figure </w:t>
-      </w:r>
-      <w:r>
-        <w:t>1</w:t>
-      </w:r>
-      <w:r>
-        <w:t>1</w:t>
-      </w:r>
-      <w:r>
-        <w:t>:</w:t>
-      </w:r>
-      <w:r>
-        <w:t xml:space="preserve"> Billable Hours Lagging &amp; Leading measurements.</w:t>
-      </w:r>
-      <w:bookmarkEnd w:id="18"/>
-    </w:p>
-    <w:p>
-      <w:r>
-        <w:t xml:space="preserve">This bar chart displays </w:t>
-      </w:r>
-      <w:r>
-        <w:t>examples of measuring lagging and leading data for mapping billable hour percentages over time. It shows how a target goal can be modelled for the future.</w:t>
-      </w:r>
-    </w:p>
-    <w:p/>
-    <w:p>
-      <w:pPr>
-        <w:pStyle w:val="Heading3"/>
-      </w:pPr>
-      <w:bookmarkStart w:id="19" w:name="_Toc168226863"/>
-      <w:r>
-        <w:t>Figure 1</w:t>
-      </w:r>
-      <w:r>
-        <w:t>2</w:t>
-      </w:r>
-      <w:r>
-        <w:t>: Client Headcount Lagging &amp; Leading measurements.</w:t>
-      </w:r>
-      <w:bookmarkEnd w:id="19"/>
-    </w:p>
-    <w:p>
-      <w:r>
-        <w:t>This plotted line graph shows both lagging and leading data for client headcount and acquisition. This graph is effective as it identifies the impact of the leading metric and the resultant lagging data trends.</w:t>
-      </w:r>
-    </w:p>
-    <w:p>
-      <w:pPr>
-        <w:pStyle w:val="Heading1"/>
-      </w:pPr>
-      <w:bookmarkStart w:id="20" w:name="_Toc168226864"/>
-      <w:r>
         <w:t>References</w:t>
       </w:r>
       <w:bookmarkEnd w:id="20"/>
@@ -5509,7 +5359,6 @@
     </w:p>
     <w:p>
       <w:r>
-        <w:lastRenderedPageBreak/>
         <w:t xml:space="preserve">Technology Ally. (2023) ‘Solutions Architect: Role, Responsibilities and Required Skills. </w:t>
       </w:r>
       <w:proofErr w:type="spellStart"/>

</xml_diff>

<commit_message>
More task 3 progress
</commit_message>
<xml_diff>
--- a/L5/Business Process & Systems/Assessment/JoshMorton_QADTS_L5_BSP_Assessment.docx
+++ b/L5/Business Process & Systems/Assessment/JoshMorton_QADTS_L5_BSP_Assessment.docx
@@ -478,7 +478,21 @@
           <w:sz w:val="24"/>
         </w:rPr>
         <w:br/>
-        <w:t xml:space="preserve">If yes, please give the new submission date ….…/..…./……. </w:t>
+        <w:t>If yes, please give the new submission date ….…</w:t>
+      </w:r>
+      <w:proofErr w:type="gramStart"/>
+      <w:r>
+        <w:rPr>
+          <w:sz w:val="24"/>
+        </w:rPr>
+        <w:t>/..</w:t>
+      </w:r>
+      <w:proofErr w:type="gramEnd"/>
+      <w:r>
+        <w:rPr>
+          <w:sz w:val="24"/>
+        </w:rPr>
+        <w:t xml:space="preserve">…./……. </w:t>
       </w:r>
       <w:r>
         <w:rPr>
@@ -3236,7 +3250,7 @@
           <w:noProof/>
         </w:rPr>
         <w:drawing>
-          <wp:inline distT="0" distB="0" distL="0" distR="0" wp14:anchorId="751D5F4E" wp14:editId="62DAC84C">
+          <wp:inline distT="0" distB="0" distL="0" distR="0" wp14:anchorId="751D5F4E" wp14:editId="43AC3661">
             <wp:extent cx="6645910" cy="3288665"/>
             <wp:effectExtent l="0" t="0" r="2540" b="6985"/>
             <wp:docPr id="1601788815" name="Picture 1" descr="A diagram of a process&#10;&#10;Description automatically generated"/>
@@ -3332,10 +3346,18 @@
         <w:t>within service delivery</w:t>
       </w:r>
       <w:r>
-        <w:t>, Propel</w:t>
-      </w:r>
-      <w:r>
-        <w:t xml:space="preserve">’s </w:t>
+        <w:t xml:space="preserve">, </w:t>
+      </w:r>
+      <w:proofErr w:type="spellStart"/>
+      <w:r>
+        <w:t>Propel</w:t>
+      </w:r>
+      <w:r>
+        <w:t>’s</w:t>
+      </w:r>
+      <w:proofErr w:type="spellEnd"/>
+      <w:r>
+        <w:t xml:space="preserve"> </w:t>
       </w:r>
       <w:r>
         <w:t>major processes directly influence each other, showing a link between them</w:t>
@@ -3348,9 +3370,11 @@
       </w:r>
     </w:p>
     <w:p>
+      <w:proofErr w:type="spellStart"/>
       <w:r>
         <w:t>Šaulinskas</w:t>
       </w:r>
+      <w:proofErr w:type="spellEnd"/>
       <w:r>
         <w:t>-</w:t>
       </w:r>
@@ -3397,12 +3421,28 @@
         <w:t xml:space="preserve">”. The </w:t>
       </w:r>
       <w:r>
-        <w:t>displayed mid-level processes encapsulate each of Propel’s departments; Project Management, Engineering, Testing and Infrastructure, all working together to fulfil the requirements of the higher-level process.</w:t>
-      </w:r>
-    </w:p>
-    <w:p>
-      <w:r>
-        <w:t>Next, low-level processes demonstrate how each department operates internally, depending on the size of Propel’s client, an individual or team would be required</w:t>
+        <w:t xml:space="preserve">displayed mid-level processes encapsulate each of </w:t>
+      </w:r>
+      <w:proofErr w:type="spellStart"/>
+      <w:r>
+        <w:t>Propel’s</w:t>
+      </w:r>
+      <w:proofErr w:type="spellEnd"/>
+      <w:r>
+        <w:t xml:space="preserve"> departments; Project Management, Engineering, Testing and Infrastructure, all working together to fulfil the requirements of the higher-level process.</w:t>
+      </w:r>
+    </w:p>
+    <w:p>
+      <w:r>
+        <w:t xml:space="preserve">Next, low-level processes demonstrate how each department operates internally, depending on the size of </w:t>
+      </w:r>
+      <w:proofErr w:type="spellStart"/>
+      <w:r>
+        <w:t>Propel’s</w:t>
+      </w:r>
+      <w:proofErr w:type="spellEnd"/>
+      <w:r>
+        <w:t xml:space="preserve"> client, an individual or team would be required</w:t>
       </w:r>
       <w:r>
         <w:t>. These have sub-processes (procedures) which describe the explicit steps required to achieve each process, however, in the case of a large project an additional layer may be required to divide the large procedures further.</w:t>
@@ -3647,7 +3687,7 @@
           <w:noProof/>
         </w:rPr>
         <w:drawing>
-          <wp:inline distT="0" distB="0" distL="0" distR="0" wp14:anchorId="4D0086B7" wp14:editId="2DE26F76">
+          <wp:inline distT="0" distB="0" distL="0" distR="0" wp14:anchorId="4D0086B7" wp14:editId="4B923947">
             <wp:extent cx="6645910" cy="3183890"/>
             <wp:effectExtent l="0" t="0" r="2540" b="0"/>
             <wp:docPr id="1660604204" name="Picture 6" descr="A diagram of a diagram&#10;&#10;Description automatically generated"/>
@@ -3741,7 +3781,15 @@
     </w:p>
     <w:p>
       <w:r>
-        <w:t xml:space="preserve">Figure 7 illustrates a map of internal and external factors that can impact the effectiveness of Propel’s service </w:t>
+        <w:t xml:space="preserve">Figure 7 illustrates a map of internal and external factors that can impact the effectiveness of </w:t>
+      </w:r>
+      <w:proofErr w:type="spellStart"/>
+      <w:r>
+        <w:t>Propel’s</w:t>
+      </w:r>
+      <w:proofErr w:type="spellEnd"/>
+      <w:r>
+        <w:t xml:space="preserve"> service </w:t>
       </w:r>
       <w:r>
         <w:rPr>
@@ -3758,7 +3806,15 @@
     </w:p>
     <w:p>
       <w:r>
-        <w:t>A clear trend can be observed, most risk factors surround the depth of understanding of Propel’s clients’ systems, needs and technical demands.</w:t>
+        <w:t xml:space="preserve">A clear trend can be observed, most risk factors surround the depth of understanding of </w:t>
+      </w:r>
+      <w:proofErr w:type="spellStart"/>
+      <w:r>
+        <w:t>Propel’s</w:t>
+      </w:r>
+      <w:proofErr w:type="spellEnd"/>
+      <w:r>
+        <w:t xml:space="preserve"> clients’ systems, needs and technical demands.</w:t>
       </w:r>
       <w:r>
         <w:t xml:space="preserve"> </w:t>
@@ -4177,7 +4233,15 @@
     </w:p>
     <w:p>
       <w:r>
-        <w:t xml:space="preserve">Furthermore, to understand measurable factors of Propel’s service delivery, the following </w:t>
+        <w:t xml:space="preserve">Furthermore, to understand measurable factors of </w:t>
+      </w:r>
+      <w:proofErr w:type="spellStart"/>
+      <w:r>
+        <w:t>Propel’s</w:t>
+      </w:r>
+      <w:proofErr w:type="spellEnd"/>
+      <w:r>
+        <w:t xml:space="preserve"> service delivery, the following </w:t>
       </w:r>
       <w:r>
         <w:t xml:space="preserve">section </w:t>
@@ -4736,7 +4800,13 @@
         <w:t xml:space="preserve">for key stakeholders </w:t>
       </w:r>
       <w:r>
-        <w:t xml:space="preserve">in Figure 10. This approach ensures accurate estimates, satisfies client interests, </w:t>
+        <w:t>in Figure 10</w:t>
+      </w:r>
+      <w:r>
+        <w:t xml:space="preserve"> and measures in Figure 11</w:t>
+      </w:r>
+      <w:r>
+        <w:t xml:space="preserve">. This approach ensures accurate estimates, satisfies client interests, </w:t>
       </w:r>
       <w:r>
         <w:t xml:space="preserve">and </w:t>
@@ -5019,13 +5089,13 @@
         <w:pStyle w:val="Heading2"/>
       </w:pPr>
       <w:r>
-        <w:t>Scheduling Implementation</w:t>
-      </w:r>
-    </w:p>
-    <w:p/>
-    <w:p>
-      <w:r>
-        <w:t>As Propel is a small sized company, the role of process owner falls to the Operations Director.</w:t>
+        <w:t xml:space="preserve">Scheduling </w:t>
+      </w:r>
+      <w:r>
+        <w:t>and measuring i</w:t>
+      </w:r>
+      <w:r>
+        <w:t>mplementation</w:t>
       </w:r>
     </w:p>
     <w:p>
@@ -5038,7 +5108,7 @@
           <w:noProof/>
         </w:rPr>
         <w:drawing>
-          <wp:inline distT="0" distB="0" distL="0" distR="0" wp14:anchorId="30652019" wp14:editId="4B70DA34">
+          <wp:inline distT="0" distB="0" distL="0" distR="0" wp14:anchorId="30652019" wp14:editId="785AB9AE">
             <wp:extent cx="6912497" cy="1191491"/>
             <wp:effectExtent l="0" t="0" r="3175" b="8890"/>
             <wp:docPr id="1417890883" name="Picture 5" descr="A screenshot of a computer&#10;&#10;Description automatically generated"/>
@@ -5130,23 +5200,94 @@
         <w:t>while the solution architect is onboarded. As this is a high-risk high-reward change, it should be trialled with a few appropriate clients first, with later clients integrated depending on metrics measured during the trial period. Finally, Propel will monitor the capacity of the solution architect, deciding whether another is required to cover the requirements of all clients.</w:t>
       </w:r>
     </w:p>
+    <w:p>
+      <w:r>
+        <w:t>As Pr</w:t>
+      </w:r>
+      <w:r>
+        <w:t>op</w:t>
+      </w:r>
+      <w:r>
+        <w:t>el is a small sized company, the role of process owner falls to the Operations Director</w:t>
+      </w:r>
+      <w:r>
+        <w:t>, they will refer to the example measurements illustrated in Figure 11, analysing the trend of billable targets for engineers working on clients selected for the trial period, compared against lagging data.</w:t>
+      </w:r>
+    </w:p>
     <w:p/>
     <w:p>
       <w:pPr>
         <w:pStyle w:val="Heading2"/>
       </w:pPr>
       <w:r>
-        <w:t>ML</w:t>
-      </w:r>
-    </w:p>
-    <w:p>
-      <w:r>
-        <w:t>Get data</w:t>
-      </w:r>
-    </w:p>
-    <w:p>
-      <w:r>
-        <w:t>Cfeate platform</w:t>
+        <w:t>M</w:t>
+      </w:r>
+      <w:r>
+        <w:t>achine learning for process evaluation</w:t>
+      </w:r>
+    </w:p>
+    <w:p>
+      <w:r>
+        <w:t>Mitchell (1997) describes Machine Learning (ML) as “the study of computer science algorithms that improve automatically through experience”.</w:t>
+      </w:r>
+      <w:r>
+        <w:t xml:space="preserve"> It is a subset of artificial intelligence (AI), which uses machine learning to train models on monumental datasets (Caltech</w:t>
+      </w:r>
+      <w:r>
+        <w:t xml:space="preserve">, </w:t>
+      </w:r>
+      <w:proofErr w:type="spellStart"/>
+      <w:r>
+        <w:t>n.d</w:t>
+      </w:r>
+      <w:proofErr w:type="spellEnd"/>
+      <w:r>
+        <w:t>).</w:t>
+      </w:r>
+    </w:p>
+    <w:p>
+      <w:r>
+        <w:lastRenderedPageBreak/>
+        <w:t xml:space="preserve">Open-source platforms like </w:t>
+      </w:r>
+      <w:proofErr w:type="spellStart"/>
+      <w:r>
+        <w:t>Tensorflow</w:t>
+      </w:r>
+      <w:proofErr w:type="spellEnd"/>
+      <w:r>
+        <w:t xml:space="preserve"> offer a set of tools and pipelines to create bespoke neural networks, a model that makes decisions in a manner like the human brain (IBM, </w:t>
+      </w:r>
+      <w:proofErr w:type="spellStart"/>
+      <w:r>
+        <w:t>n.d</w:t>
+      </w:r>
+      <w:proofErr w:type="spellEnd"/>
+      <w:r>
+        <w:t>), using individual datasets.</w:t>
+      </w:r>
+    </w:p>
+    <w:p>
+      <w:r>
+        <w:t xml:space="preserve">Propel can leverage </w:t>
+      </w:r>
+      <w:proofErr w:type="spellStart"/>
+      <w:r>
+        <w:t>Tensorflow</w:t>
+      </w:r>
+      <w:proofErr w:type="spellEnd"/>
+      <w:r>
+        <w:t xml:space="preserve"> to translate their process measurement metrics into a custom model, trained on their leading and lagging data, to create custom dashboards for evaluating both the performance of business process change and guidelines on project estimation tailored to each client and system that Propel support.</w:t>
+      </w:r>
+    </w:p>
+    <w:p>
+      <w:proofErr w:type="spellStart"/>
+      <w:r>
+        <w:t>Cfeate</w:t>
+      </w:r>
+      <w:proofErr w:type="spellEnd"/>
+      <w:r>
+        <w:t xml:space="preserve"> platform</w:t>
       </w:r>
     </w:p>
     <w:p>
@@ -5303,6 +5444,7 @@
       </w:pPr>
       <w:bookmarkStart w:id="11" w:name="_Toc168226856"/>
       <w:r>
+        <w:lastRenderedPageBreak/>
         <w:t>Figure 4: Service Delivery Process Scope Diagram</w:t>
       </w:r>
       <w:bookmarkEnd w:id="11"/>
@@ -5341,23 +5483,170 @@
       </w:pPr>
       <w:bookmarkStart w:id="13" w:name="_Toc168226858"/>
       <w:r>
+        <w:t>Figure 6:</w:t>
+      </w:r>
+      <w:r>
+        <w:t xml:space="preserve"> Process Swim-Lane Flowchart</w:t>
+      </w:r>
+      <w:bookmarkEnd w:id="13"/>
+    </w:p>
+    <w:p>
+      <w:r>
+        <w:t xml:space="preserve">This represents a flowchart with swim-lanes for each major stakeholder group that make up the high-level service delivery process of Propel Tech. The purpose of this diagram is to illustrate how </w:t>
+      </w:r>
+      <w:r>
+        <w:t>lower-level</w:t>
+      </w:r>
+      <w:r>
+        <w:t xml:space="preserve"> processes in a hierarchy diagram can intersect with each other.</w:t>
+      </w:r>
+    </w:p>
+    <w:p/>
+    <w:p>
+      <w:pPr>
+        <w:pStyle w:val="Heading3"/>
+      </w:pPr>
+      <w:bookmarkStart w:id="14" w:name="_Toc168226859"/>
+      <w:r>
+        <w:t>Figure 7: Fishbone Diagram of Risk Factors to Service Delivery</w:t>
+      </w:r>
+      <w:bookmarkEnd w:id="14"/>
+    </w:p>
+    <w:p>
+      <w:r>
+        <w:t xml:space="preserve">This chart illustrates the problem (work delivered over-budget) and then </w:t>
+      </w:r>
+      <w:r>
+        <w:t>several</w:t>
+      </w:r>
+      <w:r>
+        <w:t xml:space="preserve"> risks that contribute to this problem, organised into categories.</w:t>
+      </w:r>
+    </w:p>
+    <w:p/>
+    <w:p>
+      <w:pPr>
+        <w:pStyle w:val="Heading3"/>
+      </w:pPr>
+      <w:bookmarkStart w:id="15" w:name="_Toc168226860"/>
+      <w:r>
+        <w:t xml:space="preserve">Figure 8: Stakeholder Interest / </w:t>
+      </w:r>
+      <w:r>
+        <w:t>Grid</w:t>
+      </w:r>
+      <w:r>
+        <w:t xml:space="preserve"> Ratio Chart</w:t>
+      </w:r>
+      <w:bookmarkEnd w:id="15"/>
+    </w:p>
+    <w:p>
+      <w:r>
+        <w:t>This chart maps internal &amp; external stakeholders that can influence change within the service delivery process of Propel Tech.</w:t>
+      </w:r>
+    </w:p>
+    <w:p/>
+    <w:p>
+      <w:pPr>
+        <w:pStyle w:val="Heading3"/>
+      </w:pPr>
+      <w:bookmarkStart w:id="16" w:name="_Toc168226861"/>
+      <w:r>
+        <w:t>Figure 9: Primary Stakeholders</w:t>
+      </w:r>
+      <w:bookmarkEnd w:id="16"/>
+    </w:p>
+    <w:p>
+      <w:r>
+        <w:t xml:space="preserve">This diagram displayed the 4 most important stakeholders, adapted from figure </w:t>
+      </w:r>
+      <w:r>
+        <w:t>8</w:t>
+      </w:r>
+      <w:r>
+        <w:t>.</w:t>
+      </w:r>
+    </w:p>
+    <w:p/>
+    <w:p>
+      <w:pPr>
+        <w:pStyle w:val="Heading3"/>
+      </w:pPr>
+      <w:r>
+        <w:t>Figure 10: Stakeholder Interest Table</w:t>
+      </w:r>
+    </w:p>
+    <w:p>
+      <w:r>
+        <w:t>This table lists the key stakeholders identified from earlier analysis to involve in process change management. It details their interests, key performance indicators and objectives set to achieve them.</w:t>
+      </w:r>
+    </w:p>
+    <w:p/>
+    <w:p>
+      <w:pPr>
+        <w:pStyle w:val="Heading3"/>
+      </w:pPr>
+      <w:bookmarkStart w:id="17" w:name="_Toc168226862"/>
+      <w:r>
+        <w:t xml:space="preserve">Figure </w:t>
+      </w:r>
+      <w:r>
+        <w:t>1</w:t>
+      </w:r>
+      <w:r>
+        <w:t>1</w:t>
+      </w:r>
+      <w:r>
+        <w:t>:</w:t>
+      </w:r>
+      <w:r>
+        <w:t xml:space="preserve"> Billable Hours Lagging &amp; Leading measurements.</w:t>
+      </w:r>
+      <w:bookmarkEnd w:id="17"/>
+    </w:p>
+    <w:p>
+      <w:r>
+        <w:t xml:space="preserve">This bar chart displays </w:t>
+      </w:r>
+      <w:r>
+        <w:t>examples of measuring lagging and leading data for mapping billable hour percentages over time. It shows how a target goal can be modelled for the future.</w:t>
+      </w:r>
+    </w:p>
+    <w:p/>
+    <w:p>
+      <w:pPr>
+        <w:pStyle w:val="Heading3"/>
+      </w:pPr>
+      <w:bookmarkStart w:id="18" w:name="_Toc168226863"/>
+      <w:r>
+        <w:t>Figure 1</w:t>
+      </w:r>
+      <w:r>
+        <w:t>2</w:t>
+      </w:r>
+      <w:r>
+        <w:t>: Client Headcount Lagging &amp; Leading measurements.</w:t>
+      </w:r>
+      <w:bookmarkEnd w:id="18"/>
+    </w:p>
+    <w:p>
+      <w:r>
+        <w:t>This plotted line graph shows both lagging and leading data for client headcount and acquisition. This graph is effective as it identifies the impact of the leading metric and the resultant lagging data trends.</w:t>
+      </w:r>
+    </w:p>
+    <w:p/>
+    <w:p>
+      <w:pPr>
+        <w:pStyle w:val="Heading3"/>
+      </w:pPr>
+      <w:r>
         <w:lastRenderedPageBreak/>
-        <w:t>Figure 6:</w:t>
-      </w:r>
-      <w:r>
-        <w:t xml:space="preserve"> Process Swim-Lane Flowchart</w:t>
-      </w:r>
-      <w:bookmarkEnd w:id="13"/>
-    </w:p>
-    <w:p>
-      <w:r>
-        <w:t xml:space="preserve">This represents a flowchart with swim-lanes for each major stakeholder group that make up the high-level service delivery process of Propel Tech. The purpose of this diagram is to illustrate how </w:t>
-      </w:r>
-      <w:r>
-        <w:t>lower-level</w:t>
-      </w:r>
-      <w:r>
-        <w:t xml:space="preserve"> processes in a hierarchy diagram can intersect with each other.</w:t>
+        <w:t>Figure 13: Architect vs Training expenses.</w:t>
+      </w:r>
+    </w:p>
+    <w:p>
+      <w:r>
+        <w:t>This graph represents an example measurement of how cost scaling can differ between a single architect and training of an entire engineering team, which is an ongoing process.</w:t>
       </w:r>
     </w:p>
     <w:p/>
@@ -5365,21 +5654,13 @@
       <w:pPr>
         <w:pStyle w:val="Heading3"/>
       </w:pPr>
-      <w:bookmarkStart w:id="14" w:name="_Toc168226859"/>
-      <w:r>
-        <w:t>Figure 7: Fishbone Diagram of Risk Factors to Service Delivery</w:t>
-      </w:r>
-      <w:bookmarkEnd w:id="14"/>
-    </w:p>
-    <w:p>
-      <w:r>
-        <w:t xml:space="preserve">This chart illustrates the problem (work delivered over-budget) and then </w:t>
-      </w:r>
-      <w:r>
-        <w:t>several</w:t>
-      </w:r>
-      <w:r>
-        <w:t xml:space="preserve"> risks that contribute to this problem, organised into categories.</w:t>
+      <w:r>
+        <w:t>Figure 14: Human Performance Analysis.</w:t>
+      </w:r>
+    </w:p>
+    <w:p>
+      <w:r>
+        <w:t>Adapted from Rummler (1990), this illustration documents items to measure the human factors of software task estimation.</w:t>
       </w:r>
     </w:p>
     <w:p/>
@@ -5387,21 +5668,31 @@
       <w:pPr>
         <w:pStyle w:val="Heading3"/>
       </w:pPr>
-      <w:bookmarkStart w:id="15" w:name="_Toc168226860"/>
-      <w:r>
-        <w:t xml:space="preserve">Figure 8: Stakeholder Interest / </w:t>
-      </w:r>
-      <w:r>
-        <w:t>Grid</w:t>
-      </w:r>
-      <w:r>
-        <w:t xml:space="preserve"> Ratio Chart</w:t>
-      </w:r>
-      <w:bookmarkEnd w:id="15"/>
-    </w:p>
-    <w:p>
-      <w:r>
-        <w:t>This chart maps internal &amp; external stakeholders that can influence change within the service delivery process of Propel Tech.</w:t>
+      <w:r>
+        <w:t>Figure 1</w:t>
+      </w:r>
+      <w:r>
+        <w:t>5</w:t>
+      </w:r>
+      <w:r>
+        <w:t>:</w:t>
+      </w:r>
+      <w:r>
+        <w:t xml:space="preserve"> </w:t>
+      </w:r>
+      <w:r>
+        <w:t>Left: Existing Process Swimlane Flowchart. Right: Process Swimlane Flowchart. Adapted for Solution Architects.</w:t>
+      </w:r>
+    </w:p>
+    <w:p>
+      <w:r>
+        <w:t>This illustrates an updated Service Delivery flowchart, with the recommendations in place utilizing a solution architect, rather than cross-department estimation</w:t>
+      </w:r>
+      <w:r>
+        <w:t>, paired against the existing estimation process</w:t>
+      </w:r>
+      <w:r>
+        <w:t xml:space="preserve">. </w:t>
       </w:r>
     </w:p>
     <w:p/>
@@ -5409,163 +5700,19 @@
       <w:pPr>
         <w:pStyle w:val="Heading3"/>
       </w:pPr>
-      <w:bookmarkStart w:id="16" w:name="_Toc168226861"/>
-      <w:r>
-        <w:t>Figure 9: Primary Stakeholders</w:t>
-      </w:r>
-      <w:bookmarkEnd w:id="16"/>
-    </w:p>
-    <w:p>
-      <w:r>
-        <w:t xml:space="preserve">This diagram displayed the 4 most important stakeholders, adapted from figure </w:t>
-      </w:r>
-      <w:r>
-        <w:t>8</w:t>
-      </w:r>
-      <w:r>
-        <w:t>.</w:t>
-      </w:r>
-    </w:p>
-    <w:p/>
-    <w:p>
-      <w:pPr>
-        <w:pStyle w:val="Heading3"/>
-      </w:pPr>
-      <w:r>
-        <w:t>Figure 10: Stakeholder Interest Table</w:t>
-      </w:r>
-    </w:p>
-    <w:p>
-      <w:r>
-        <w:t>This table lists the key stakeholders identified from earlier analysis to involve in process change management. It details their interests, key performance indicators and objectives set to achieve them.</w:t>
-      </w:r>
-    </w:p>
-    <w:p/>
-    <w:p>
-      <w:pPr>
-        <w:pStyle w:val="Heading3"/>
-      </w:pPr>
-      <w:bookmarkStart w:id="17" w:name="_Toc168226862"/>
-      <w:r>
-        <w:t xml:space="preserve">Figure </w:t>
-      </w:r>
-      <w:r>
-        <w:t>1</w:t>
-      </w:r>
-      <w:r>
-        <w:t>1</w:t>
-      </w:r>
-      <w:r>
-        <w:t>:</w:t>
-      </w:r>
-      <w:r>
-        <w:t xml:space="preserve"> Billable Hours Lagging &amp; Leading measurements.</w:t>
-      </w:r>
-      <w:bookmarkEnd w:id="17"/>
-    </w:p>
-    <w:p>
-      <w:r>
-        <w:t xml:space="preserve">This bar chart displays </w:t>
-      </w:r>
-      <w:r>
-        <w:t>examples of measuring lagging and leading data for mapping billable hour percentages over time. It shows how a target goal can be modelled for the future.</w:t>
-      </w:r>
-    </w:p>
-    <w:p/>
-    <w:p>
-      <w:pPr>
-        <w:pStyle w:val="Heading3"/>
-      </w:pPr>
-      <w:bookmarkStart w:id="18" w:name="_Toc168226863"/>
-      <w:r>
-        <w:t>Figure 1</w:t>
-      </w:r>
-      <w:r>
-        <w:t>2</w:t>
-      </w:r>
-      <w:r>
-        <w:t>: Client Headcount Lagging &amp; Leading measurements.</w:t>
-      </w:r>
-      <w:bookmarkEnd w:id="18"/>
-    </w:p>
-    <w:p>
-      <w:r>
-        <w:t>This plotted line graph shows both lagging and leading data for client headcount and acquisition. This graph is effective as it identifies the impact of the leading metric and the resultant lagging data trends.</w:t>
-      </w:r>
-    </w:p>
-    <w:p/>
-    <w:p>
-      <w:pPr>
-        <w:pStyle w:val="Heading3"/>
-      </w:pPr>
-      <w:r>
-        <w:t>Figure 13: Architect vs Training expenses.</w:t>
-      </w:r>
-    </w:p>
-    <w:p>
-      <w:r>
-        <w:t>This graph represents an example measurement of how cost scaling can differ between a single architect and training of an entire engineering team, which is an ongoing process.</w:t>
-      </w:r>
-    </w:p>
-    <w:p/>
-    <w:p>
-      <w:pPr>
-        <w:pStyle w:val="Heading3"/>
-      </w:pPr>
-      <w:r>
-        <w:t>Figure 14: Human Performance Analysis.</w:t>
-      </w:r>
-    </w:p>
-    <w:p>
-      <w:r>
-        <w:t>Adapted from Rummler (1990), this illustration documents items to measure the human factors of software task estimation.</w:t>
-      </w:r>
-    </w:p>
-    <w:p/>
-    <w:p>
-      <w:pPr>
-        <w:pStyle w:val="Heading3"/>
-      </w:pPr>
-      <w:r>
-        <w:lastRenderedPageBreak/>
-        <w:t>Figure 1</w:t>
-      </w:r>
-      <w:r>
-        <w:t>5</w:t>
-      </w:r>
-      <w:r>
-        <w:t>:</w:t>
-      </w:r>
-      <w:r>
-        <w:t xml:space="preserve"> </w:t>
-      </w:r>
-      <w:r>
-        <w:t>Left: Existing Process Swimlane Flowchart. Right: Process Swimlane Flowchart. Adapted for Solution Architects.</w:t>
-      </w:r>
-    </w:p>
-    <w:p>
-      <w:r>
-        <w:t>This illustrates an updated Service Delivery flowchart, with the recommendations in place utilizing a solution architect, rather than cross-department estimation</w:t>
-      </w:r>
-      <w:r>
-        <w:t>, paired against the existing estimation process</w:t>
-      </w:r>
-      <w:r>
-        <w:t xml:space="preserve">. </w:t>
-      </w:r>
-    </w:p>
-    <w:p/>
-    <w:p>
-      <w:pPr>
-        <w:pStyle w:val="Heading3"/>
-      </w:pPr>
       <w:r>
         <w:t>Figure 16: Schedule of Process Implementation</w:t>
       </w:r>
     </w:p>
     <w:p>
       <w:r>
-        <w:t>This illustration displays actions for process change management over a 12 month period.</w:t>
+        <w:t xml:space="preserve">This illustration displays actions for process change management over a </w:t>
+      </w:r>
+      <w:r>
+        <w:t>12-month</w:t>
+      </w:r>
+      <w:r>
+        <w:t xml:space="preserve"> period.</w:t>
       </w:r>
     </w:p>
     <w:p>
@@ -5579,34 +5726,89 @@
       <w:bookmarkEnd w:id="19"/>
     </w:p>
     <w:p>
-      <w:pPr>
+      <w:r>
+        <w:t>Caltech Science Exchange. (</w:t>
+      </w:r>
+      <w:proofErr w:type="spellStart"/>
+      <w:r>
+        <w:t>n</w:t>
+      </w:r>
+      <w:r>
+        <w:t>.d</w:t>
+      </w:r>
+      <w:proofErr w:type="spellEnd"/>
+      <w:r>
+        <w:t xml:space="preserve">). </w:t>
+      </w:r>
+      <w:r>
         <w:rPr>
           <w:i/>
           <w:iCs/>
         </w:rPr>
-      </w:pPr>
-      <w:r>
-        <w:t xml:space="preserve">Foote, D.K. (2021) </w:t>
-      </w:r>
-      <w:r>
+        <w:t>Machine Learning Defined: How Do Computers Learn?</w:t>
+      </w:r>
+      <w:r>
+        <w:t xml:space="preserve"> Available at: </w:t>
+      </w:r>
+      <w:hyperlink r:id="rId31" w:history="1">
+        <w:r>
+          <w:rPr>
+            <w:rStyle w:val="Hyperlink"/>
+          </w:rPr>
+          <w:t>https://scienceexchange.caltech.edu/topics/artificial-intelligence-research/artificial-intelligence-vs-machine-learning</w:t>
+        </w:r>
+      </w:hyperlink>
+      <w:r>
+        <w:t xml:space="preserve"> </w:t>
+      </w:r>
+      <w:r>
+        <w:t xml:space="preserve"> </w:t>
+      </w:r>
+      <w:r>
+        <w:t xml:space="preserve">[Accessed </w:t>
+      </w:r>
+      <w:r>
+        <w:t>21</w:t>
+      </w:r>
+      <w:r>
+        <w:t xml:space="preserve"> Jun</w:t>
+      </w:r>
+      <w:r>
+        <w:t>e</w:t>
+      </w:r>
+      <w:r>
+        <w:t xml:space="preserve"> 2024].</w:t>
+      </w:r>
+    </w:p>
+    <w:p>
+      <w:pPr>
         <w:rPr>
           <w:i/>
           <w:iCs/>
         </w:rPr>
-        <w:t>‘A Brief History of Machine Learning’</w:t>
+      </w:pPr>
+      <w:r>
+        <w:t xml:space="preserve">Foote, D.K. (2021) </w:t>
       </w:r>
       <w:r>
         <w:rPr>
           <w:i/>
           <w:iCs/>
         </w:rPr>
-        <w:t>, DataVersity</w:t>
+        <w:t>‘A Brief History of Machine Learning’</w:t>
       </w:r>
       <w:r>
         <w:rPr>
           <w:i/>
           <w:iCs/>
         </w:rPr>
+        <w:t>, DataVersity</w:t>
+      </w:r>
+      <w:r>
+        <w:rPr>
+          <w:i/>
+          <w:iCs/>
+        </w:rPr>
         <w:t xml:space="preserve">, </w:t>
       </w:r>
       <w:r>
@@ -5615,7 +5817,7 @@
       <w:r>
         <w:t xml:space="preserve">. Available at: </w:t>
       </w:r>
-      <w:hyperlink r:id="rId31" w:history="1">
+      <w:hyperlink r:id="rId32" w:history="1">
         <w:r>
           <w:rPr>
             <w:rStyle w:val="Hyperlink"/>
@@ -5635,7 +5837,21 @@
         <w:rPr>
           <w:rStyle w:val="Emphasis"/>
         </w:rPr>
-        <w:t>The Lean Six Sigma Pocket Toolbook: A Quick Reference Guide to 100 Tools for Improving Quality and Speed</w:t>
+        <w:t xml:space="preserve">The Lean Six Sigma Pocket </w:t>
+      </w:r>
+      <w:proofErr w:type="spellStart"/>
+      <w:r>
+        <w:rPr>
+          <w:rStyle w:val="Emphasis"/>
+        </w:rPr>
+        <w:t>Toolbook</w:t>
+      </w:r>
+      <w:proofErr w:type="spellEnd"/>
+      <w:r>
+        <w:rPr>
+          <w:rStyle w:val="Emphasis"/>
+        </w:rPr>
+        <w:t>: A Quick Reference Guide to 100 Tools for Improving Quality and Speed</w:t>
       </w:r>
       <w:r>
         <w:t>. 1</w:t>
@@ -5651,70 +5867,100 @@
       </w:r>
     </w:p>
     <w:p>
-      <w:r>
-        <w:t xml:space="preserve">Géron, A. (2019) </w:t>
+      <w:proofErr w:type="spellStart"/>
+      <w:r>
+        <w:t>Géron</w:t>
+      </w:r>
+      <w:proofErr w:type="spellEnd"/>
+      <w:r>
+        <w:t xml:space="preserve">, A. (2019) </w:t>
       </w:r>
       <w:r>
         <w:rPr>
           <w:i/>
           <w:iCs/>
         </w:rPr>
-        <w:t>Hands-On Machine Learning with Scikit-Learn, Keras, and TensorFlow: Concepts, Tools, and Techniques to Build Intelligent Systems.</w:t>
-      </w:r>
-      <w:r>
-        <w:t xml:space="preserve"> 2nd ed</w:t>
-      </w:r>
-      <w:r>
-        <w:t>ition</w:t>
-      </w:r>
-      <w:r>
-        <w:t xml:space="preserve">. Sebastopol, </w:t>
-      </w:r>
-      <w:r>
-        <w:t>California</w:t>
-      </w:r>
-      <w:r>
-        <w:t>: O'Reilly Media.</w:t>
-      </w:r>
-    </w:p>
-    <w:p>
-      <w:r>
-        <w:t xml:space="preserve">Harmon, P. (2019) </w:t>
-      </w:r>
+        <w:t xml:space="preserve">Hands-On Machine Learning with Scikit-Learn, </w:t>
+      </w:r>
+      <w:proofErr w:type="spellStart"/>
       <w:r>
         <w:rPr>
           <w:i/>
           <w:iCs/>
         </w:rPr>
-        <w:t>Business Process Change: A Business Process Management Guide for Managers and Process Professionals</w:t>
-      </w:r>
-      <w:r>
-        <w:t>. 4th ed</w:t>
-      </w:r>
-      <w:r>
-        <w:t>itio</w:t>
-      </w:r>
-      <w:r>
-        <w:t xml:space="preserve">n. Burlington, </w:t>
-      </w:r>
-      <w:r>
-        <w:t>Massachusetts</w:t>
-      </w:r>
-      <w:r>
-        <w:t>: Morgan Kaufmann.</w:t>
-      </w:r>
-    </w:p>
-    <w:p>
-      <w:r>
-        <w:t xml:space="preserve">Harry (2023) </w:t>
-      </w:r>
+        <w:t>Keras</w:t>
+      </w:r>
+      <w:proofErr w:type="spellEnd"/>
       <w:r>
         <w:rPr>
           <w:i/>
           <w:iCs/>
         </w:rPr>
-        <w:t>'10 Value Chain Analysis Examples for Beginners', BoardMix</w:t>
-      </w:r>
+        <w:t>, and TensorFlow: Concepts, Tools, and Techniques to Build Intelligent Systems.</w:t>
+      </w:r>
+      <w:r>
+        <w:t xml:space="preserve"> 2nd ed</w:t>
+      </w:r>
+      <w:r>
+        <w:t>ition</w:t>
+      </w:r>
+      <w:r>
+        <w:t xml:space="preserve">. Sebastopol, </w:t>
+      </w:r>
+      <w:r>
+        <w:t>California</w:t>
+      </w:r>
+      <w:r>
+        <w:t>: O'Reilly Media.</w:t>
+      </w:r>
+    </w:p>
+    <w:p>
+      <w:r>
+        <w:t xml:space="preserve">Harmon, P. (2019) </w:t>
+      </w:r>
+      <w:r>
+        <w:rPr>
+          <w:i/>
+          <w:iCs/>
+        </w:rPr>
+        <w:t>Business Process Change: A Business Process Management Guide for Managers and Process Professionals</w:t>
+      </w:r>
+      <w:r>
+        <w:t>. 4th ed</w:t>
+      </w:r>
+      <w:r>
+        <w:t>itio</w:t>
+      </w:r>
+      <w:r>
+        <w:t xml:space="preserve">n. Burlington, </w:t>
+      </w:r>
+      <w:r>
+        <w:t>Massachusetts</w:t>
+      </w:r>
+      <w:r>
+        <w:t>: Morgan Kaufmann.</w:t>
+      </w:r>
+    </w:p>
+    <w:p>
+      <w:r>
+        <w:t xml:space="preserve">Harry (2023) </w:t>
+      </w:r>
+      <w:r>
+        <w:rPr>
+          <w:i/>
+          <w:iCs/>
+        </w:rPr>
+        <w:t xml:space="preserve">'10 Value Chain Analysis Examples for Beginners', </w:t>
+      </w:r>
+      <w:proofErr w:type="spellStart"/>
+      <w:r>
+        <w:rPr>
+          <w:i/>
+          <w:iCs/>
+        </w:rPr>
+        <w:t>BoardMix</w:t>
+      </w:r>
+      <w:proofErr w:type="spellEnd"/>
       <w:r>
         <w:t>, 25</w:t>
       </w:r>
@@ -5724,7 +5970,7 @@
       <w:r>
         <w:t xml:space="preserve"> June. Updated on 22 April 2024. Available at: </w:t>
       </w:r>
-      <w:hyperlink r:id="rId32" w:tgtFrame="_new" w:history="1">
+      <w:hyperlink r:id="rId33" w:tgtFrame="_new" w:history="1">
         <w:r>
           <w:rPr>
             <w:rStyle w:val="Hyperlink"/>
@@ -5744,55 +5990,89 @@
     </w:p>
     <w:p>
       <w:r>
-        <w:t xml:space="preserve">Kotter, J.P., 1996. </w:t>
+        <w:t>IBM (</w:t>
+      </w:r>
+      <w:proofErr w:type="spellStart"/>
+      <w:r>
+        <w:t>n.d</w:t>
+      </w:r>
+      <w:proofErr w:type="spellEnd"/>
+      <w:r>
+        <w:t xml:space="preserve">). </w:t>
       </w:r>
       <w:r>
         <w:rPr>
           <w:i/>
           <w:iCs/>
         </w:rPr>
-        <w:t>Leading Change</w:t>
-      </w:r>
-      <w:r>
-        <w:t>.</w:t>
-      </w:r>
-      <w:r>
-        <w:t xml:space="preserve"> 1</w:t>
-      </w:r>
-      <w:r>
-        <w:rPr>
-          <w:vertAlign w:val="superscript"/>
-        </w:rPr>
-        <w:t>st</w:t>
-      </w:r>
-      <w:r>
-        <w:t xml:space="preserve"> Edition.</w:t>
-      </w:r>
-      <w:r>
-        <w:t xml:space="preserve"> Boston, </w:t>
-      </w:r>
-      <w:r>
-        <w:t>Massachusetts</w:t>
-      </w:r>
-      <w:r>
-        <w:t>: Harvard Business School Press.</w:t>
-      </w:r>
-    </w:p>
-    <w:p>
-      <w:r>
-        <w:t xml:space="preserve">Lewis, S. (n.d.) </w:t>
+        <w:t>What is a neural network?</w:t>
+      </w:r>
+      <w:r>
+        <w:t xml:space="preserve"> Available at: </w:t>
+      </w:r>
+      <w:hyperlink r:id="rId34" w:history="1">
+        <w:r>
+          <w:rPr>
+            <w:rStyle w:val="Hyperlink"/>
+          </w:rPr>
+          <w:t>https://www.ibm.com/topics/neural-networks</w:t>
+        </w:r>
+      </w:hyperlink>
+      <w:r>
+        <w:t xml:space="preserve"> [Accessed 22/06/2024]</w:t>
+      </w:r>
+    </w:p>
+    <w:p>
+      <w:r>
+        <w:t xml:space="preserve">Kotter, J.P., 1996. </w:t>
       </w:r>
       <w:r>
         <w:rPr>
           <w:i/>
           <w:iCs/>
         </w:rPr>
+        <w:t>Leading Change</w:t>
+      </w:r>
+      <w:r>
+        <w:t>.</w:t>
+      </w:r>
+      <w:r>
+        <w:t xml:space="preserve"> 1</w:t>
+      </w:r>
+      <w:r>
+        <w:rPr>
+          <w:vertAlign w:val="superscript"/>
+        </w:rPr>
+        <w:t>st</w:t>
+      </w:r>
+      <w:r>
+        <w:t xml:space="preserve"> Edition.</w:t>
+      </w:r>
+      <w:r>
+        <w:t xml:space="preserve"> Boston, </w:t>
+      </w:r>
+      <w:r>
+        <w:t>Massachusetts</w:t>
+      </w:r>
+      <w:r>
+        <w:t>: Harvard Business School Press.</w:t>
+      </w:r>
+    </w:p>
+    <w:p>
+      <w:r>
+        <w:t xml:space="preserve">Lewis, S. (n.d.) </w:t>
+      </w:r>
+      <w:r>
+        <w:rPr>
+          <w:i/>
+          <w:iCs/>
+        </w:rPr>
         <w:t>'Fishbone Diagram', TechTarget</w:t>
       </w:r>
       <w:r>
         <w:t xml:space="preserve">. Available at: </w:t>
       </w:r>
-      <w:hyperlink r:id="rId33" w:tgtFrame="_new" w:history="1">
+      <w:hyperlink r:id="rId35" w:tgtFrame="_new" w:history="1">
         <w:r>
           <w:rPr>
             <w:rStyle w:val="Hyperlink"/>
@@ -5806,56 +6086,117 @@
     </w:p>
     <w:p>
       <w:r>
-        <w:t xml:space="preserve">Muzyka, B., 2021. Top 5 risks in software development estimation. </w:t>
+        <w:t xml:space="preserve">Mitchell, T.M., 1997. </w:t>
       </w:r>
       <w:r>
         <w:rPr>
           <w:i/>
           <w:iCs/>
         </w:rPr>
-        <w:t>TechMagic Blog</w:t>
-      </w:r>
-      <w:r>
-        <w:t>, 1</w:t>
-      </w:r>
-      <w:r>
+        <w:t>Machine Learning.</w:t>
+      </w:r>
+      <w:r>
+        <w:t xml:space="preserve"> </w:t>
+      </w:r>
+      <w:r>
+        <w:t>1</w:t>
+      </w:r>
+      <w:r>
+        <w:rPr>
+          <w:vertAlign w:val="superscript"/>
+        </w:rPr>
         <w:t>st</w:t>
       </w:r>
       <w:r>
-        <w:t xml:space="preserve"> October. Available at: https://www.techmagic.co/blog/risks-in-product-cost-estimation-and-how-to-avoid-them/ [Accessed 14 May 2024].</w:t>
-      </w:r>
-    </w:p>
-    <w:p>
-      <w:r>
-        <w:t xml:space="preserve">Porter, M.E. (1998) </w:t>
-      </w:r>
+        <w:t xml:space="preserve"> Edition. </w:t>
+      </w:r>
+      <w:r>
+        <w:t>New York: McGraw-Hill.</w:t>
+      </w:r>
+    </w:p>
+    <w:p>
+      <w:r>
+        <w:t xml:space="preserve">Muzyka, B., 2021. Top 5 risks in software development estimation. </w:t>
+      </w:r>
+      <w:proofErr w:type="spellStart"/>
       <w:r>
         <w:rPr>
           <w:i/>
           <w:iCs/>
         </w:rPr>
-        <w:t>Competitive Advantage: Creating and Sustaining Superior Performance.</w:t>
-      </w:r>
-      <w:r>
-        <w:t xml:space="preserve"> 1st ed</w:t>
-      </w:r>
-      <w:r>
-        <w:t>itio</w:t>
-      </w:r>
-      <w:r>
-        <w:t>n. New York: Free Press.</w:t>
-      </w:r>
-    </w:p>
-    <w:p>
-      <w:r>
-        <w:t>Reintech, 2023. Navigating the challenges of software development project estimation and forecasting.</w:t>
-      </w:r>
+        <w:t>TechMagic</w:t>
+      </w:r>
+      <w:proofErr w:type="spellEnd"/>
       <w:r>
         <w:rPr>
           <w:i/>
           <w:iCs/>
         </w:rPr>
-        <w:t xml:space="preserve"> Reintech Blog</w:t>
+        <w:t xml:space="preserve"> Blog</w:t>
+      </w:r>
+      <w:r>
+        <w:t>, 1</w:t>
+      </w:r>
+      <w:r>
+        <w:t>st</w:t>
+      </w:r>
+      <w:r>
+        <w:t xml:space="preserve"> October. Available at: https://www.techmagic.co/blog/risks-in-product-cost-estimation-and-how-to-avoid-them/ [Accessed 14 May 2024].</w:t>
+      </w:r>
+    </w:p>
+    <w:p>
+      <w:r>
+        <w:lastRenderedPageBreak/>
+        <w:t xml:space="preserve">Porter, M.E. (1998) </w:t>
+      </w:r>
+      <w:r>
+        <w:rPr>
+          <w:i/>
+          <w:iCs/>
+        </w:rPr>
+        <w:t>Competitive Advantage: Creating and Sustaining Superior Performance.</w:t>
+      </w:r>
+      <w:r>
+        <w:t xml:space="preserve"> 1st ed</w:t>
+      </w:r>
+      <w:r>
+        <w:t>itio</w:t>
+      </w:r>
+      <w:r>
+        <w:t>n. New York: Free Press.</w:t>
+      </w:r>
+    </w:p>
+    <w:p>
+      <w:proofErr w:type="spellStart"/>
+      <w:r>
+        <w:t>Reintech</w:t>
+      </w:r>
+      <w:proofErr w:type="spellEnd"/>
+      <w:r>
+        <w:t>, 2023. Navigating the challenges of software development project estimation and forecasting.</w:t>
+      </w:r>
+      <w:r>
+        <w:rPr>
+          <w:i/>
+          <w:iCs/>
+        </w:rPr>
+        <w:t xml:space="preserve"> </w:t>
+      </w:r>
+      <w:proofErr w:type="spellStart"/>
+      <w:r>
+        <w:rPr>
+          <w:i/>
+          <w:iCs/>
+        </w:rPr>
+        <w:t>Reintech</w:t>
+      </w:r>
+      <w:proofErr w:type="spellEnd"/>
+      <w:r>
+        <w:rPr>
+          <w:i/>
+          <w:iCs/>
+        </w:rPr>
+        <w:t xml:space="preserve"> Blog</w:t>
       </w:r>
       <w:r>
         <w:t>, 16 June. Available at: https://reintech.io/blog/navigating-challenges-software-development-estimation-forecasting [Accessed 14 May 2024].</w:t>
@@ -5887,8 +6228,29 @@
       </w:r>
     </w:p>
     <w:p>
-      <w:r>
-        <w:t xml:space="preserve">Šaulinskas, L., Paliulis, N. &amp; Meidute-Kavaliauskiene, I., 2013. Theoretical and Practical Aspects of Logistic Quality Management System Documentation Development Process. </w:t>
+      <w:proofErr w:type="spellStart"/>
+      <w:r>
+        <w:t>Šaulinskas</w:t>
+      </w:r>
+      <w:proofErr w:type="spellEnd"/>
+      <w:r>
+        <w:t xml:space="preserve">, L., </w:t>
+      </w:r>
+      <w:proofErr w:type="spellStart"/>
+      <w:r>
+        <w:t>Paliulis</w:t>
+      </w:r>
+      <w:proofErr w:type="spellEnd"/>
+      <w:r>
+        <w:t xml:space="preserve">, N. &amp; </w:t>
+      </w:r>
+      <w:proofErr w:type="spellStart"/>
+      <w:r>
+        <w:t>Meidute-Kavaliauskiene</w:t>
+      </w:r>
+      <w:proofErr w:type="spellEnd"/>
+      <w:r>
+        <w:t xml:space="preserve">, I., 2013. Theoretical and Practical Aspects of Logistic Quality Management System Documentation Development Process. </w:t>
       </w:r>
       <w:r>
         <w:rPr>
@@ -5931,12 +6293,21 @@
       <w:r>
         <w:t xml:space="preserve">Technology Ally. (2023) ‘Solutions Architect: Role, Responsibilities and Required Skills. </w:t>
       </w:r>
+      <w:proofErr w:type="spellStart"/>
       <w:r>
         <w:rPr>
           <w:i/>
           <w:iCs/>
         </w:rPr>
-        <w:t>Intellectsoft Online Blog, 8</w:t>
+        <w:t>Intellectsoft</w:t>
+      </w:r>
+      <w:proofErr w:type="spellEnd"/>
+      <w:r>
+        <w:rPr>
+          <w:i/>
+          <w:iCs/>
+        </w:rPr>
+        <w:t xml:space="preserve"> Online Blog, 8</w:t>
       </w:r>
       <w:r>
         <w:rPr>
@@ -5956,7 +6327,7 @@
       <w:r>
         <w:t xml:space="preserve">[online] Available at: </w:t>
       </w:r>
-      <w:hyperlink r:id="rId34" w:history="1">
+      <w:hyperlink r:id="rId36" w:history="1">
         <w:r>
           <w:rPr>
             <w:rStyle w:val="Hyperlink"/>
@@ -5969,16 +6340,142 @@
       </w:r>
     </w:p>
     <w:p>
-      <w:r>
-        <w:lastRenderedPageBreak/>
-        <w:t xml:space="preserve">Vention Teams, 2023. Software development estimation 101: Costs, time, tactics. </w:t>
+      <w:proofErr w:type="spellStart"/>
+      <w:r>
+        <w:t>Tensorflow</w:t>
+      </w:r>
+      <w:proofErr w:type="spellEnd"/>
+      <w:r>
+        <w:t>. (</w:t>
+      </w:r>
+      <w:proofErr w:type="spellStart"/>
+      <w:r>
+        <w:t>n</w:t>
+      </w:r>
+      <w:r>
+        <w:t>.d</w:t>
+      </w:r>
+      <w:proofErr w:type="spellEnd"/>
+      <w:r>
+        <w:t xml:space="preserve">) </w:t>
       </w:r>
       <w:r>
         <w:rPr>
           <w:i/>
           <w:iCs/>
         </w:rPr>
-        <w:t>Vention Teams Blog</w:t>
+        <w:t xml:space="preserve">Introduction to </w:t>
+      </w:r>
+      <w:proofErr w:type="spellStart"/>
+      <w:r>
+        <w:rPr>
+          <w:i/>
+          <w:iCs/>
+        </w:rPr>
+        <w:t>Tensorflow</w:t>
+      </w:r>
+      <w:proofErr w:type="spellEnd"/>
+      <w:r>
+        <w:rPr>
+          <w:i/>
+          <w:iCs/>
+        </w:rPr>
+        <w:t>.</w:t>
+      </w:r>
+      <w:r>
+        <w:t xml:space="preserve"> Available at: </w:t>
+      </w:r>
+      <w:hyperlink r:id="rId37" w:history="1">
+        <w:r>
+          <w:rPr>
+            <w:rStyle w:val="Hyperlink"/>
+          </w:rPr>
+          <w:t>https://www.tensorflow.org/learn</w:t>
+        </w:r>
+      </w:hyperlink>
+      <w:r>
+        <w:t xml:space="preserve"> [Accessed 22/06/2024]</w:t>
+      </w:r>
+    </w:p>
+    <w:p>
+      <w:proofErr w:type="spellStart"/>
+      <w:r>
+        <w:t>Tensorflow</w:t>
+      </w:r>
+      <w:proofErr w:type="spellEnd"/>
+      <w:r>
+        <w:t>. (</w:t>
+      </w:r>
+      <w:proofErr w:type="spellStart"/>
+      <w:r>
+        <w:t>n.d</w:t>
+      </w:r>
+      <w:proofErr w:type="spellEnd"/>
+      <w:r>
+        <w:t xml:space="preserve">) </w:t>
+      </w:r>
+      <w:r>
+        <w:rPr>
+          <w:i/>
+          <w:iCs/>
+        </w:rPr>
+        <w:t xml:space="preserve">Get started with </w:t>
+      </w:r>
+      <w:proofErr w:type="spellStart"/>
+      <w:r>
+        <w:rPr>
+          <w:i/>
+          <w:iCs/>
+        </w:rPr>
+        <w:t>Tensorboard</w:t>
+      </w:r>
+      <w:proofErr w:type="spellEnd"/>
+      <w:r>
+        <w:rPr>
+          <w:i/>
+          <w:iCs/>
+        </w:rPr>
+        <w:t>.</w:t>
+      </w:r>
+      <w:r>
+        <w:t xml:space="preserve"> Available at: </w:t>
+      </w:r>
+      <w:hyperlink r:id="rId38" w:history="1">
+        <w:r>
+          <w:rPr>
+            <w:rStyle w:val="Hyperlink"/>
+          </w:rPr>
+          <w:t>https://www.tensorflow.org/tensorboard/get_started</w:t>
+        </w:r>
+      </w:hyperlink>
+      <w:r>
+        <w:t xml:space="preserve"> [Accessed 22/06/2024]</w:t>
+      </w:r>
+    </w:p>
+    <w:p>
+      <w:proofErr w:type="spellStart"/>
+      <w:r>
+        <w:t>Vention</w:t>
+      </w:r>
+      <w:proofErr w:type="spellEnd"/>
+      <w:r>
+        <w:t xml:space="preserve"> Teams, 2023. Software development estimation 101: Costs, time, tactics. </w:t>
+      </w:r>
+      <w:proofErr w:type="spellStart"/>
+      <w:r>
+        <w:rPr>
+          <w:i/>
+          <w:iCs/>
+        </w:rPr>
+        <w:t>Vention</w:t>
+      </w:r>
+      <w:proofErr w:type="spellEnd"/>
+      <w:r>
+        <w:rPr>
+          <w:i/>
+          <w:iCs/>
+        </w:rPr>
+        <w:t xml:space="preserve"> Teams Blog</w:t>
       </w:r>
       <w:r>
         <w:t>. Available at: https://ventionteams.com/software-development-estimation-101-costs-time-tactics [Accessed 14 May 2024].</w:t>

</xml_diff>